<commit_message>
Finish P0987R2 - polymorphic_allocator<> instead of type erasure
</commit_message>
<xml_diff>
--- a/P0987_polyalloc_instead_of_erasure.docx
+++ b/P0987_polyalloc_instead_of_erasure.docx
@@ -18,21 +18,11 @@
       <w:r>
         <w:tab/>
       </w:r>
-      <w:r>
-        <w:fldChar w:fldCharType="begin"/>
-      </w:r>
-      <w:r>
-        <w:instrText xml:space="preserve"> DOCPROPERTY  "Document number"  \* MERGEFORMAT </w:instrText>
-      </w:r>
-      <w:r>
-        <w:fldChar w:fldCharType="separate"/>
-      </w:r>
-      <w:r>
-        <w:t>P0987r1</w:t>
-      </w:r>
-      <w:r>
-        <w:fldChar w:fldCharType="end"/>
-      </w:r>
+      <w:fldSimple w:instr=" DOCPROPERTY  &quot;Document number&quot;  \* MERGEFORMAT ">
+        <w:r>
+          <w:t>P0987r2</w:t>
+        </w:r>
+      </w:fldSimple>
     </w:p>
     <w:p>
       <w:pPr>
@@ -63,7 +53,7 @@
         <w:rPr>
           <w:noProof/>
         </w:rPr>
-        <w:t>2022-09-14</w:t>
+        <w:t>2022-10-12</w:t>
       </w:r>
       <w:r>
         <w:fldChar w:fldCharType="end"/>
@@ -166,8 +156,13 @@
             <w:pStyle w:val="Title"/>
             <w:spacing w:before="360"/>
           </w:pPr>
+          <w:proofErr w:type="spellStart"/>
           <w:r>
-            <w:t>polymorphic_allocator&lt;&gt;</w:t>
+            <w:t>polymorphic_allocator</w:t>
+          </w:r>
+          <w:proofErr w:type="spellEnd"/>
+          <w:r>
+            <w:t>&lt;&gt;</w:t>
           </w:r>
           <w:r>
             <w:t xml:space="preserve"> instead of type-erasure</w:t>
@@ -255,7 +250,7 @@
         <w:rPr>
           <w:noProof/>
         </w:rPr>
-        <w:instrText xml:space="preserve"> PAGEREF _Toc114041239 \h </w:instrText>
+        <w:instrText xml:space="preserve"> PAGEREF _Toc116469783 \h </w:instrText>
       </w:r>
       <w:r>
         <w:rPr>
@@ -332,7 +327,7 @@
         <w:rPr>
           <w:noProof/>
         </w:rPr>
-        <w:instrText xml:space="preserve"> PAGEREF _Toc114041240 \h </w:instrText>
+        <w:instrText xml:space="preserve"> PAGEREF _Toc116469784 \h </w:instrText>
       </w:r>
       <w:r>
         <w:rPr>
@@ -409,7 +404,7 @@
         <w:rPr>
           <w:noProof/>
         </w:rPr>
-        <w:instrText xml:space="preserve"> PAGEREF _Toc114041241 \h </w:instrText>
+        <w:instrText xml:space="preserve"> PAGEREF _Toc116469785 \h </w:instrText>
       </w:r>
       <w:r>
         <w:rPr>
@@ -486,7 +481,7 @@
         <w:rPr>
           <w:noProof/>
         </w:rPr>
-        <w:instrText xml:space="preserve"> PAGEREF _Toc114041242 \h </w:instrText>
+        <w:instrText xml:space="preserve"> PAGEREF _Toc116469786 \h </w:instrText>
       </w:r>
       <w:r>
         <w:rPr>
@@ -563,7 +558,7 @@
         <w:rPr>
           <w:noProof/>
         </w:rPr>
-        <w:instrText xml:space="preserve"> PAGEREF _Toc114041243 \h </w:instrText>
+        <w:instrText xml:space="preserve"> PAGEREF _Toc116469787 \h </w:instrText>
       </w:r>
       <w:r>
         <w:rPr>
@@ -640,7 +635,7 @@
         <w:rPr>
           <w:noProof/>
         </w:rPr>
-        <w:instrText xml:space="preserve"> PAGEREF _Toc114041244 \h </w:instrText>
+        <w:instrText xml:space="preserve"> PAGEREF _Toc116469788 \h </w:instrText>
       </w:r>
       <w:r>
         <w:rPr>
@@ -717,7 +712,7 @@
         <w:rPr>
           <w:noProof/>
         </w:rPr>
-        <w:instrText xml:space="preserve"> PAGEREF _Toc114041245 \h </w:instrText>
+        <w:instrText xml:space="preserve"> PAGEREF _Toc116469789 \h </w:instrText>
       </w:r>
       <w:r>
         <w:rPr>
@@ -790,7 +785,7 @@
         <w:rPr>
           <w:noProof/>
         </w:rPr>
-        <w:instrText xml:space="preserve"> PAGEREF _Toc114041246 \h </w:instrText>
+        <w:instrText xml:space="preserve"> PAGEREF _Toc116469790 \h </w:instrText>
       </w:r>
       <w:r>
         <w:rPr>
@@ -863,7 +858,7 @@
         <w:rPr>
           <w:noProof/>
         </w:rPr>
-        <w:instrText xml:space="preserve"> PAGEREF _Toc114041247 \h </w:instrText>
+        <w:instrText xml:space="preserve"> PAGEREF _Toc116469791 \h </w:instrText>
       </w:r>
       <w:r>
         <w:rPr>
@@ -936,7 +931,7 @@
         <w:rPr>
           <w:noProof/>
         </w:rPr>
-        <w:instrText xml:space="preserve"> PAGEREF _Toc114041248 \h </w:instrText>
+        <w:instrText xml:space="preserve"> PAGEREF _Toc116469792 \h </w:instrText>
       </w:r>
       <w:r>
         <w:rPr>
@@ -1023,7 +1018,7 @@
         <w:rPr>
           <w:noProof/>
         </w:rPr>
-        <w:instrText xml:space="preserve"> PAGEREF _Toc114041249 \h </w:instrText>
+        <w:instrText xml:space="preserve"> PAGEREF _Toc116469793 \h </w:instrText>
       </w:r>
       <w:r>
         <w:rPr>
@@ -1103,7 +1098,7 @@
         <w:rPr>
           <w:noProof/>
         </w:rPr>
-        <w:instrText xml:space="preserve"> PAGEREF _Toc114041250 \h </w:instrText>
+        <w:instrText xml:space="preserve"> PAGEREF _Toc116469794 \h </w:instrText>
       </w:r>
       <w:r>
         <w:rPr>
@@ -1180,7 +1175,7 @@
         <w:rPr>
           <w:noProof/>
         </w:rPr>
-        <w:instrText xml:space="preserve"> PAGEREF _Toc114041300 \h </w:instrText>
+        <w:instrText xml:space="preserve"> PAGEREF _Toc116469795 \h </w:instrText>
       </w:r>
       <w:r>
         <w:rPr>
@@ -1216,7 +1211,7 @@
         </w:rPr>
         <w:fldChar w:fldCharType="end"/>
       </w:r>
-      <w:bookmarkStart w:id="1" w:name="_Toc114041239"/>
+      <w:bookmarkStart w:id="1" w:name="_Toc116469783"/>
       <w:r>
         <w:t>Abstract</w:t>
       </w:r>
@@ -1224,7 +1219,15 @@
     </w:p>
     <w:p>
       <w:r>
-        <w:t xml:space="preserve">Type-erased allocators have been proposed in the Library Fundamentals Technical Specification working draft as a way to add allocator customization to types such as </w:t>
+        <w:t xml:space="preserve">Type-erased allocators have been proposed in the Library Fundamentals Technical Specification working draft </w:t>
+      </w:r>
+      <w:proofErr w:type="gramStart"/>
+      <w:r>
+        <w:t>as a way to</w:t>
+      </w:r>
+      <w:proofErr w:type="gramEnd"/>
+      <w:r>
+        <w:t xml:space="preserve"> add allocator customization to types such as </w:t>
       </w:r>
       <w:r>
         <w:rPr>
@@ -1355,7 +1358,7 @@
       <w:pPr>
         <w:pStyle w:val="Heading1"/>
       </w:pPr>
-      <w:bookmarkStart w:id="2" w:name="_Toc114041240"/>
+      <w:bookmarkStart w:id="2" w:name="_Toc116469784"/>
       <w:r>
         <w:t>Related issues</w:t>
       </w:r>
@@ -1434,7 +1437,7 @@
       <w:pPr>
         <w:pStyle w:val="Heading1"/>
       </w:pPr>
-      <w:bookmarkStart w:id="3" w:name="_Toc114041241"/>
+      <w:bookmarkStart w:id="3" w:name="_Toc116469785"/>
       <w:r>
         <w:t>History</w:t>
       </w:r>
@@ -1524,7 +1527,15 @@
         </w:numPr>
       </w:pPr>
       <w:r>
-        <w:t>Added wording to remove all mention of type-erased allocators from the TS and removed wording that attempted (but failed) to give type-erased allocators a uniform pmr interface.</w:t>
+        <w:t xml:space="preserve">Added wording to remove all mention of type-erased allocators from the TS and removed wording that attempted (but failed) to give type-erased allocators a uniform </w:t>
+      </w:r>
+      <w:proofErr w:type="spellStart"/>
+      <w:r>
+        <w:t>pmr</w:t>
+      </w:r>
+      <w:proofErr w:type="spellEnd"/>
+      <w:r>
+        <w:t xml:space="preserve"> interface.</w:t>
       </w:r>
       <w:r>
         <w:t xml:space="preserve">  This change should avoid an NB comment that would otherwise be guaranteed.</w:t>
@@ -1548,7 +1559,15 @@
         <w:t>experimental::function</w:t>
       </w:r>
       <w:r>
-        <w:t xml:space="preserve">, especially wrt selection of allocator on construction.  Also updated the language to use </w:t>
+        <w:t xml:space="preserve">, especially </w:t>
+      </w:r>
+      <w:proofErr w:type="spellStart"/>
+      <w:r>
+        <w:t>wrt</w:t>
+      </w:r>
+      <w:proofErr w:type="spellEnd"/>
+      <w:r>
+        <w:t xml:space="preserve"> selection of allocator on construction.  Also updated the language to use </w:t>
       </w:r>
       <w:r>
         <w:rPr>
@@ -1675,7 +1694,7 @@
       <w:pPr>
         <w:pStyle w:val="Heading1"/>
       </w:pPr>
-      <w:bookmarkStart w:id="4" w:name="_Toc114041242"/>
+      <w:bookmarkStart w:id="4" w:name="_Toc116469786"/>
       <w:r>
         <w:t>Motivation</w:t>
       </w:r>
@@ -1699,7 +1718,15 @@
         <w:t xml:space="preserve">20 </w:t>
       </w:r>
       <w:r>
-        <w:t xml:space="preserve">standard does not allow the user to supply an allocator to control memory allocation despite the fact that it sometimes allocates memory and that the C++14 standard had a (broken and never implemented) interface for supplying an allocator.  The LFTS defines a version of </w:t>
+        <w:t xml:space="preserve">standard does not allow the user to supply an allocator to control memory allocation </w:t>
+      </w:r>
+      <w:proofErr w:type="gramStart"/>
+      <w:r>
+        <w:t>despite the fact that</w:t>
+      </w:r>
+      <w:proofErr w:type="gramEnd"/>
+      <w:r>
+        <w:t xml:space="preserve"> it sometimes allocates memory and that the C++14 standard had a (broken and never implemented) interface for supplying an allocator.  The LFTS defines a version of </w:t>
       </w:r>
       <w:r>
         <w:rPr>
@@ -1840,7 +1867,7 @@
       <w:pPr>
         <w:pStyle w:val="Heading1"/>
       </w:pPr>
-      <w:bookmarkStart w:id="6" w:name="_Toc114041243"/>
+      <w:bookmarkStart w:id="6" w:name="_Toc116469787"/>
       <w:r>
         <w:t>Proposal Overview</w:t>
       </w:r>
@@ -1996,7 +2023,15 @@
         <w:t xml:space="preserve"> </w:t>
       </w:r>
       <w:r>
-        <w:t xml:space="preserve">on the heap, and providing an interface by which it could be </w:t>
+        <w:t xml:space="preserve">on the </w:t>
+      </w:r>
+      <w:proofErr w:type="gramStart"/>
+      <w:r>
+        <w:t>heap, and</w:t>
+      </w:r>
+      <w:proofErr w:type="gramEnd"/>
+      <w:r>
+        <w:t xml:space="preserve"> providing an interface by which it could be </w:t>
       </w:r>
       <w:r>
         <w:t>accessed</w:t>
@@ -2127,7 +2162,7 @@
       <w:pPr>
         <w:pStyle w:val="Heading1"/>
       </w:pPr>
-      <w:bookmarkStart w:id="7" w:name="_Toc114041244"/>
+      <w:bookmarkStart w:id="7" w:name="_Toc116469788"/>
       <w:r>
         <w:t>Future directions</w:t>
       </w:r>
@@ -2160,7 +2195,7 @@
       <w:pPr>
         <w:pStyle w:val="Heading1"/>
       </w:pPr>
-      <w:bookmarkStart w:id="8" w:name="_Toc114041245"/>
+      <w:bookmarkStart w:id="8" w:name="_Toc116469789"/>
       <w:r>
         <w:t>Formal</w:t>
       </w:r>
@@ -2173,7 +2208,7 @@
       <w:pPr>
         <w:pStyle w:val="Heading2"/>
       </w:pPr>
-      <w:bookmarkStart w:id="9" w:name="_Toc114041246"/>
+      <w:bookmarkStart w:id="9" w:name="_Toc116469790"/>
       <w:r>
         <w:t>Document Conventions</w:t>
       </w:r>
@@ -2323,7 +2358,7 @@
       <w:pPr>
         <w:pStyle w:val="Heading2"/>
       </w:pPr>
-      <w:bookmarkStart w:id="10" w:name="_Toc114041247"/>
+      <w:bookmarkStart w:id="10" w:name="_Toc116469791"/>
       <w:r>
         <w:t>Feature test macros</w:t>
       </w:r>
@@ -2343,7 +2378,20 @@
         <w:t xml:space="preserve">5 </w:t>
       </w:r>
       <w:r>
-        <w:t>[general.feature.test] as follows:</w:t>
+        <w:t>[</w:t>
+      </w:r>
+      <w:proofErr w:type="spellStart"/>
+      <w:proofErr w:type="gramStart"/>
+      <w:r>
+        <w:t>general.feature</w:t>
+      </w:r>
+      <w:proofErr w:type="gramEnd"/>
+      <w:r>
+        <w:t>.test</w:t>
+      </w:r>
+      <w:proofErr w:type="spellEnd"/>
+      <w:r>
+        <w:t>] as follows:</w:t>
       </w:r>
     </w:p>
     <w:p>
@@ -2667,6 +2715,7 @@
               </w:rPr>
               <w:t xml:space="preserve"> allocator for </w:t>
             </w:r>
+            <w:proofErr w:type="gramStart"/>
             <w:r>
               <w:rPr>
                 <w:rFonts w:ascii="Courier New" w:hAnsi="Courier New" w:cs="Courier New"/>
@@ -2675,6 +2724,7 @@
               </w:rPr>
               <w:t>std::</w:t>
             </w:r>
+            <w:proofErr w:type="gramEnd"/>
             <w:r>
               <w:rPr>
                 <w:rFonts w:ascii="Courier New" w:hAnsi="Courier New" w:cs="Courier New"/>
@@ -2731,6 +2781,7 @@
                 <w:szCs w:val="16"/>
               </w:rPr>
             </w:pPr>
+            <w:proofErr w:type="spellStart"/>
             <w:r>
               <w:rPr>
                 <w:rFonts w:ascii="Courier New" w:hAnsi="Courier New" w:cs="Courier New"/>
@@ -2763,6 +2814,7 @@
               </w:rPr>
               <w:t>_allocator</w:t>
             </w:r>
+            <w:proofErr w:type="spellEnd"/>
           </w:p>
         </w:tc>
         <w:tc>
@@ -2934,6 +2986,7 @@
               </w:rPr>
               <w:t xml:space="preserve">allocator for </w:t>
             </w:r>
+            <w:proofErr w:type="gramStart"/>
             <w:r>
               <w:rPr>
                 <w:rFonts w:ascii="Courier New" w:hAnsi="Courier New" w:cs="Courier New"/>
@@ -2944,6 +2997,7 @@
               </w:rPr>
               <w:t>std::</w:t>
             </w:r>
+            <w:proofErr w:type="gramEnd"/>
             <w:r>
               <w:rPr>
                 <w:rFonts w:ascii="Courier New" w:hAnsi="Courier New" w:cs="Courier New"/>
@@ -3011,6 +3065,7 @@
                 <w:szCs w:val="16"/>
               </w:rPr>
             </w:pPr>
+            <w:proofErr w:type="spellStart"/>
             <w:r>
               <w:rPr>
                 <w:rFonts w:ascii="Courier New" w:hAnsi="Courier New" w:cs="Courier New"/>
@@ -3039,6 +3094,7 @@
               </w:rPr>
               <w:t>_allocator</w:t>
             </w:r>
+            <w:proofErr w:type="spellEnd"/>
           </w:p>
         </w:tc>
         <w:tc>
@@ -3179,6 +3235,7 @@
               </w:rPr>
               <w:t xml:space="preserve">allocator for </w:t>
             </w:r>
+            <w:proofErr w:type="gramStart"/>
             <w:r>
               <w:rPr>
                 <w:rFonts w:ascii="Courier New" w:hAnsi="Courier New" w:cs="Courier New"/>
@@ -3189,6 +3246,8 @@
               </w:rPr>
               <w:t>std::</w:t>
             </w:r>
+            <w:proofErr w:type="spellStart"/>
+            <w:proofErr w:type="gramEnd"/>
             <w:r>
               <w:rPr>
                 <w:rFonts w:ascii="Courier New" w:hAnsi="Courier New" w:cs="Courier New"/>
@@ -3199,6 +3258,7 @@
               </w:rPr>
               <w:t>packaged_task</w:t>
             </w:r>
+            <w:proofErr w:type="spellEnd"/>
           </w:p>
         </w:tc>
         <w:tc>
@@ -3254,6 +3314,7 @@
                 <w:szCs w:val="16"/>
               </w:rPr>
             </w:pPr>
+            <w:proofErr w:type="spellStart"/>
             <w:r>
               <w:rPr>
                 <w:rFonts w:ascii="Courier New" w:hAnsi="Courier New" w:cs="Courier New"/>
@@ -3282,6 +3343,7 @@
               </w:rPr>
               <w:t>_allocator</w:t>
             </w:r>
+            <w:proofErr w:type="spellEnd"/>
           </w:p>
         </w:tc>
         <w:tc>
@@ -3356,7 +3418,7 @@
       <w:pPr>
         <w:pStyle w:val="Heading2"/>
       </w:pPr>
-      <w:bookmarkStart w:id="11" w:name="_Toc114041248"/>
+      <w:bookmarkStart w:id="11" w:name="_Toc116469792"/>
       <w:r>
         <w:t>Undo changes to uses-allocator construction</w:t>
       </w:r>
@@ -3373,7 +3435,20 @@
         <w:t xml:space="preserve">2 </w:t>
       </w:r>
       <w:r>
-        <w:t xml:space="preserve">[mods.allocator.uses] </w:t>
+        <w:t>[</w:t>
+      </w:r>
+      <w:proofErr w:type="spellStart"/>
+      <w:proofErr w:type="gramStart"/>
+      <w:r>
+        <w:t>mods.allocator</w:t>
+      </w:r>
+      <w:proofErr w:type="gramEnd"/>
+      <w:r>
+        <w:t>.uses</w:t>
+      </w:r>
+      <w:proofErr w:type="spellEnd"/>
+      <w:r>
+        <w:t xml:space="preserve">] </w:t>
       </w:r>
       <w:r>
         <w:t>from the TS, which would ha</w:t>
@@ -3388,10 +3463,18 @@
         <w:t>10.8.1</w:t>
       </w:r>
       <w:r>
-        <w:t>, [allocato</w:t>
-      </w:r>
-      <w:r>
-        <w:t xml:space="preserve">r.uses.trait] and </w:t>
+        <w:t>, [</w:t>
+      </w:r>
+      <w:proofErr w:type="spellStart"/>
+      <w:r>
+        <w:t>allocato</w:t>
+      </w:r>
+      <w:r>
+        <w:t>r.uses.trait</w:t>
+      </w:r>
+      <w:proofErr w:type="spellEnd"/>
+      <w:r>
+        <w:t xml:space="preserve">] and </w:t>
       </w:r>
       <w:r>
         <w:t>20.</w:t>
@@ -3400,7 +3483,15 @@
         <w:t>10.8</w:t>
       </w:r>
       <w:r>
-        <w:t>.2 [allocator.uses.construction] of the standard.</w:t>
+        <w:t>.2 [</w:t>
+      </w:r>
+      <w:proofErr w:type="spellStart"/>
+      <w:r>
+        <w:t>allocator.uses.construction</w:t>
+      </w:r>
+      <w:proofErr w:type="spellEnd"/>
+      <w:r>
+        <w:t>] of the standard.</w:t>
       </w:r>
       <w:r>
         <w:t xml:space="preserve"> </w:t>
@@ -3410,7 +3501,7 @@
       <w:pPr>
         <w:pStyle w:val="Heading2"/>
       </w:pPr>
-      <w:bookmarkStart w:id="12" w:name="_Toc114041249"/>
+      <w:bookmarkStart w:id="12" w:name="_Toc116469793"/>
       <w:r>
         <w:t xml:space="preserve">Remove </w:t>
       </w:r>
@@ -3437,7 +3528,15 @@
         <w:t xml:space="preserve">Remove </w:t>
       </w:r>
       <w:r>
-        <w:t xml:space="preserve">section section 3.1 [utility], which introduces header </w:t>
+        <w:t xml:space="preserve">section </w:t>
+      </w:r>
+      <w:proofErr w:type="spellStart"/>
+      <w:r>
+        <w:t>section</w:t>
+      </w:r>
+      <w:proofErr w:type="spellEnd"/>
+      <w:r>
+        <w:t xml:space="preserve"> 3.1 [utility], which introduces header </w:t>
       </w:r>
       <w:r>
         <w:rPr>
@@ -3472,7 +3571,20 @@
         <w:t xml:space="preserve">Remove section 5.3 </w:t>
       </w:r>
       <w:r>
-        <w:t>[memory.type.erased.allocator]</w:t>
+        <w:t>[</w:t>
+      </w:r>
+      <w:proofErr w:type="spellStart"/>
+      <w:proofErr w:type="gramStart"/>
+      <w:r>
+        <w:t>memory.type</w:t>
+      </w:r>
+      <w:proofErr w:type="gramEnd"/>
+      <w:r>
+        <w:t>.erased.allocator</w:t>
+      </w:r>
+      <w:proofErr w:type="spellEnd"/>
+      <w:r>
+        <w:t>]</w:t>
       </w:r>
       <w:r>
         <w:t xml:space="preserve">, which defines </w:t>
@@ -3538,7 +3650,7 @@
       <w:pPr>
         <w:pStyle w:val="Heading2"/>
       </w:pPr>
-      <w:bookmarkStart w:id="13" w:name="_Toc114041250"/>
+      <w:bookmarkStart w:id="13" w:name="_Toc116469794"/>
       <w:r>
         <w:t xml:space="preserve">Changes to </w:t>
       </w:r>
@@ -3555,7 +3667,17 @@
         <w:t xml:space="preserve">In section 4.1 </w:t>
       </w:r>
       <w:r>
-        <w:t>[functional.synop]</w:t>
+        <w:t>[</w:t>
+      </w:r>
+      <w:proofErr w:type="spellStart"/>
+      <w:proofErr w:type="gramStart"/>
+      <w:r>
+        <w:t>functional.synop</w:t>
+      </w:r>
+      <w:proofErr w:type="spellEnd"/>
+      <w:proofErr w:type="gramEnd"/>
+      <w:r>
+        <w:t>]</w:t>
       </w:r>
       <w:r>
         <w:t xml:space="preserve"> of the TS, remove the specialization of </w:t>
@@ -3627,7 +3749,20 @@
         <w:t>ction 4.2</w:t>
       </w:r>
       <w:r>
-        <w:t xml:space="preserve"> [func.wrap.func] of the TS, modify </w:t>
+        <w:t xml:space="preserve"> [</w:t>
+      </w:r>
+      <w:proofErr w:type="spellStart"/>
+      <w:proofErr w:type="gramStart"/>
+      <w:r>
+        <w:t>func.wrap</w:t>
+      </w:r>
+      <w:proofErr w:type="gramEnd"/>
+      <w:r>
+        <w:t>.func</w:t>
+      </w:r>
+      <w:proofErr w:type="spellEnd"/>
+      <w:r>
+        <w:t xml:space="preserve">] of the TS, modify </w:t>
       </w:r>
       <w:r>
         <w:rPr>
@@ -4234,8 +4369,13 @@
       <w:r>
         <w:t xml:space="preserve"> 4.2.1 [</w:t>
       </w:r>
-      <w:r>
-        <w:t>func.wrap.func.con]</w:t>
+      <w:proofErr w:type="spellStart"/>
+      <w:r>
+        <w:t>func.wrap.func.con</w:t>
+      </w:r>
+      <w:proofErr w:type="spellEnd"/>
+      <w:r>
+        <w:t>]</w:t>
       </w:r>
       <w:r>
         <w:t xml:space="preserve"> </w:t>
@@ -4271,7 +4411,21 @@
         <w:rPr>
           <w:b/>
         </w:rPr>
-        <w:t>4.2.1 function construct/copy/destroy [func.wrap.func.con]</w:t>
+        <w:t>4.2.1 function construct/copy/destroy [</w:t>
+      </w:r>
+      <w:proofErr w:type="spellStart"/>
+      <w:r>
+        <w:rPr>
+          <w:b/>
+        </w:rPr>
+        <w:t>func.wrap.func.con</w:t>
+      </w:r>
+      <w:proofErr w:type="spellEnd"/>
+      <w:r>
+        <w:rPr>
+          <w:b/>
+        </w:rPr>
+        <w:t>]</w:t>
       </w:r>
     </w:p>
     <w:p>
@@ -4310,7 +4464,21 @@
         <w:rPr>
           <w:rStyle w:val="StrikeThrough"/>
         </w:rPr>
-        <w:t xml:space="preserve"> class template, then that move or copy is performed by </w:t>
+        <w:t xml:space="preserve"> class template, then that </w:t>
+      </w:r>
+      <w:proofErr w:type="gramStart"/>
+      <w:r>
+        <w:rPr>
+          <w:rStyle w:val="StrikeThrough"/>
+        </w:rPr>
+        <w:t>move</w:t>
+      </w:r>
+      <w:proofErr w:type="gramEnd"/>
+      <w:r>
+        <w:rPr>
+          <w:rStyle w:val="StrikeThrough"/>
+        </w:rPr>
+        <w:t xml:space="preserve"> or copy is performed by </w:t>
       </w:r>
       <w:r>
         <w:rPr>
@@ -4463,108 +4631,84 @@
         <w:rPr>
           <w:rStyle w:val="CodeAddition"/>
         </w:rPr>
-        <w:t>std::polymorphic_allocator&lt;</w:t>
+        <w:t>std</w:t>
       </w:r>
       <w:r>
         <w:rPr>
           <w:rStyle w:val="CodeAddition"/>
         </w:rPr>
+        <w:t>::pmr</w:t>
+      </w:r>
+      <w:r>
+        <w:rPr>
+          <w:rStyle w:val="CodeAddition"/>
+        </w:rPr>
+        <w:t>::polymorphic_allocator&lt;</w:t>
+      </w:r>
+      <w:r>
+        <w:rPr>
+          <w:rStyle w:val="CodeAddition"/>
+        </w:rPr>
         <w:t>&gt;</w:t>
       </w:r>
       <w:r>
         <w:rPr>
           <w:rStyle w:val="Addition"/>
         </w:rPr>
-        <w:t xml:space="preserve">, which it returns from </w:t>
+        <w:t xml:space="preserve">, which it uses </w:t>
+      </w:r>
+      <w:r>
+        <w:rPr>
+          <w:rStyle w:val="Addition"/>
+        </w:rPr>
+        <w:t xml:space="preserve">to </w:t>
+      </w:r>
+      <w:r>
+        <w:rPr>
+          <w:rStyle w:val="Addition"/>
+        </w:rPr>
+        <w:t>a</w:t>
+      </w:r>
+      <w:r>
+        <w:rPr>
+          <w:rStyle w:val="Addition"/>
+        </w:rPr>
+        <w:t xml:space="preserve">llocate memory for </w:t>
+      </w:r>
+      <w:r>
+        <w:rPr>
+          <w:rStyle w:val="Addition"/>
+        </w:rPr>
+        <w:t>its</w:t>
+      </w:r>
+      <w:r>
+        <w:rPr>
+          <w:rStyle w:val="Addition"/>
+        </w:rPr>
+        <w:t xml:space="preserve"> internal dat</w:t>
+      </w:r>
+      <w:r>
+        <w:rPr>
+          <w:rStyle w:val="Addition"/>
+        </w:rPr>
+        <w:t>a structures</w:t>
+      </w:r>
+      <w:r>
+        <w:rPr>
+          <w:rStyle w:val="Addition"/>
+        </w:rPr>
+        <w:t xml:space="preserve">. </w:t>
+      </w:r>
+      <w:r>
+        <w:rPr>
+          <w:rStyle w:val="Addition"/>
+        </w:rPr>
+        <w:t xml:space="preserve">In the </w:t>
       </w:r>
       <w:r>
         <w:rPr>
           <w:rStyle w:val="CodeAddition"/>
         </w:rPr>
-        <w:t>get_allocator()</w:t>
-      </w:r>
-      <w:r>
-        <w:rPr>
-          <w:rStyle w:val="Addition"/>
-        </w:rPr>
-        <w:t xml:space="preserve"> and uses </w:t>
-      </w:r>
-      <w:r>
-        <w:rPr>
-          <w:rStyle w:val="Addition"/>
-        </w:rPr>
-        <w:t xml:space="preserve">to </w:t>
-      </w:r>
-      <w:r>
-        <w:rPr>
-          <w:rStyle w:val="Addition"/>
-        </w:rPr>
-        <w:t>a</w:t>
-      </w:r>
-      <w:r>
-        <w:rPr>
-          <w:rStyle w:val="Addition"/>
-        </w:rPr>
-        <w:t xml:space="preserve">llocate memory for </w:t>
-      </w:r>
-      <w:r>
-        <w:rPr>
-          <w:rStyle w:val="Addition"/>
-        </w:rPr>
-        <w:t>its</w:t>
-      </w:r>
-      <w:r>
-        <w:rPr>
-          <w:rStyle w:val="Addition"/>
-        </w:rPr>
-        <w:t xml:space="preserve"> internal dat</w:t>
-      </w:r>
-      <w:r>
-        <w:rPr>
-          <w:rStyle w:val="Addition"/>
-        </w:rPr>
-        <w:t>a structures</w:t>
-      </w:r>
-      <w:r>
-        <w:rPr>
-          <w:rStyle w:val="Addition"/>
-        </w:rPr>
-        <w:t xml:space="preserve"> </w:t>
-      </w:r>
-      <w:r>
-        <w:rPr>
-          <w:rStyle w:val="Addition"/>
-        </w:rPr>
-        <w:t>(</w:t>
-      </w:r>
-      <w:r>
-        <w:rPr>
-          <w:rStyle w:val="Addition"/>
-        </w:rPr>
-        <w:t>when needed</w:t>
-      </w:r>
-      <w:r>
-        <w:rPr>
-          <w:rStyle w:val="Addition"/>
-        </w:rPr>
-        <w:t>)</w:t>
-      </w:r>
-      <w:r>
-        <w:rPr>
-          <w:rStyle w:val="Addition"/>
-        </w:rPr>
-        <w:t xml:space="preserve">. </w:t>
-      </w:r>
-      <w:r>
-        <w:rPr>
-          <w:rStyle w:val="Addition"/>
-        </w:rPr>
-        <w:t xml:space="preserve">In the </w:t>
-      </w:r>
-      <w:r>
-        <w:rPr>
-          <w:rStyle w:val="CodeAddition"/>
-        </w:rPr>
         <w:t>function</w:t>
       </w:r>
       <w:r>
@@ -4584,6 +4728,12 @@
           <w:rStyle w:val="Addition"/>
         </w:rPr>
         <w:t>initialized</w:t>
+      </w:r>
+      <w:r>
+        <w:rPr>
+          <w:rStyle w:val="Addition"/>
+        </w:rPr>
+        <w:t xml:space="preserve"> (before the target object, if any)</w:t>
       </w:r>
       <w:r>
         <w:rPr>
@@ -4614,13 +4764,37 @@
         <w:rPr>
           <w:rStyle w:val="Addition"/>
         </w:rPr>
-        <w:t xml:space="preserve"> the move constructor (</w:t>
+        <w:t xml:space="preserve"> the move constructor, the allocator </w:t>
+      </w:r>
+      <w:r>
+        <w:rPr>
+          <w:rStyle w:val="Addition"/>
+        </w:rPr>
+        <w:t xml:space="preserve">is </w:t>
+      </w:r>
+      <w:r>
+        <w:rPr>
+          <w:rStyle w:val="Addition"/>
+        </w:rPr>
+        <w:t>initialized from</w:t>
+      </w:r>
+      <w:r>
+        <w:rPr>
+          <w:rStyle w:val="Addition"/>
+        </w:rPr>
+        <w:t xml:space="preserve"> </w:t>
       </w:r>
       <w:r>
         <w:rPr>
           <w:rStyle w:val="CodeAddition"/>
         </w:rPr>
-        <w:t xml:space="preserve">function(function&amp;&amp; </w:t>
+        <w:t>f.get_allocator()</w:t>
+      </w:r>
+      <w:r>
+        <w:rPr>
+          <w:rStyle w:val="Addition"/>
+        </w:rPr>
+        <w:t xml:space="preserve">, where </w:t>
       </w:r>
       <w:r>
         <w:rPr>
@@ -4630,39 +4804,33 @@
       </w:r>
       <w:r>
         <w:rPr>
-          <w:rStyle w:val="CodeAddition"/>
-        </w:rPr>
-        <w:t>)</w:t>
-      </w:r>
-      <w:r>
-        <w:rPr>
-          <w:rStyle w:val="Addition"/>
-        </w:rPr>
-        <w:t xml:space="preserve">), the allocator </w:t>
-      </w:r>
-      <w:r>
-        <w:rPr>
-          <w:rStyle w:val="Addition"/>
-        </w:rPr>
-        <w:t xml:space="preserve">is </w:t>
-      </w:r>
-      <w:r>
-        <w:rPr>
-          <w:rStyle w:val="Addition"/>
-        </w:rPr>
-        <w:t>initialized from</w:t>
-      </w:r>
-      <w:r>
-        <w:rPr>
-          <w:rStyle w:val="Addition"/>
-        </w:rPr>
-        <w:t xml:space="preserve"> </w:t>
-      </w:r>
-      <w:r>
-        <w:rPr>
-          <w:rStyle w:val="CodeAddition"/>
-        </w:rPr>
-        <w:t>f.get_allocator()</w:t>
+          <w:rStyle w:val="Addition"/>
+        </w:rPr>
+        <w:t xml:space="preserve"> is </w:t>
+      </w:r>
+      <w:r>
+        <w:rPr>
+          <w:rStyle w:val="Addition"/>
+        </w:rPr>
+        <w:t xml:space="preserve">the </w:t>
+      </w:r>
+      <w:r>
+        <w:rPr>
+          <w:rStyle w:val="Addition"/>
+        </w:rPr>
+        <w:t xml:space="preserve">parameter </w:t>
+      </w:r>
+      <w:r>
+        <w:rPr>
+          <w:rStyle w:val="Addition"/>
+        </w:rPr>
+        <w:t>of</w:t>
+      </w:r>
+      <w:r>
+        <w:rPr>
+          <w:rStyle w:val="Addition"/>
+        </w:rPr>
+        <w:t xml:space="preserve"> the constructor</w:t>
       </w:r>
       <w:r>
         <w:rPr>
@@ -4716,25 +4884,13 @@
         <w:rPr>
           <w:rStyle w:val="Addition"/>
         </w:rPr>
-        <w:t xml:space="preserve"> the second (</w:t>
-      </w:r>
-      <w:r>
-        <w:rPr>
-          <w:rStyle w:val="CodeAddition"/>
-        </w:rPr>
-        <w:t>allocator_type</w:t>
-      </w:r>
-      <w:r>
-        <w:rPr>
-          <w:rStyle w:val="Addition"/>
-        </w:rPr>
-        <w:t xml:space="preserve">) </w:t>
-      </w:r>
-      <w:r>
-        <w:rPr>
-          <w:rStyle w:val="Addition"/>
-        </w:rPr>
-        <w:t>argument</w:t>
+        <w:t xml:space="preserve"> the second </w:t>
+      </w:r>
+      <w:r>
+        <w:rPr>
+          <w:rStyle w:val="Addition"/>
+        </w:rPr>
+        <w:t>parameter</w:t>
       </w:r>
       <w:r>
         <w:rPr>
@@ -4785,7 +4941,43 @@
         <w:rPr>
           <w:rStyle w:val="Addition"/>
         </w:rPr>
-        <w:t>Then, i</w:t>
+        <w:t xml:space="preserve">In all cases, the allocator of a parameter </w:t>
+      </w:r>
+      <w:r>
+        <w:rPr>
+          <w:rStyle w:val="Addition"/>
+        </w:rPr>
+        <w:t>having</w:t>
+      </w:r>
+      <w:r>
+        <w:rPr>
+          <w:rStyle w:val="Addition"/>
+        </w:rPr>
+        <w:t xml:space="preserve"> type </w:t>
+      </w:r>
+      <w:r>
+        <w:rPr>
+          <w:rStyle w:val="CodeAddition"/>
+        </w:rPr>
+        <w:t>function&amp;&amp;</w:t>
+      </w:r>
+      <w:r>
+        <w:rPr>
+          <w:rStyle w:val="Addition"/>
+        </w:rPr>
+        <w:t xml:space="preserve"> is unchanged.</w:t>
+      </w:r>
+      <w:r>
+        <w:rPr>
+          <w:rStyle w:val="Addition"/>
+        </w:rPr>
+        <w:t xml:space="preserve"> </w:t>
+      </w:r>
+      <w:r>
+        <w:rPr>
+          <w:rStyle w:val="Addition"/>
+        </w:rPr>
+        <w:t>I</w:t>
       </w:r>
       <w:r>
         <w:rPr>
@@ -4840,6 +5032,24 @@
           <w:rStyle w:val="Addition"/>
         </w:rPr>
         <w:t xml:space="preserve"> by </w:t>
+      </w:r>
+      <w:r>
+        <w:rPr>
+          <w:rStyle w:val="Addition"/>
+        </w:rPr>
+        <w:t>us</w:t>
+      </w:r>
+      <w:r>
+        <w:rPr>
+          <w:rStyle w:val="Addition"/>
+        </w:rPr>
+        <w:t>es</w:t>
+      </w:r>
+      <w:r>
+        <w:rPr>
+          <w:rStyle w:val="Addition"/>
+        </w:rPr>
+        <w:t>-allocator construction</w:t>
       </w:r>
       <w:r>
         <w:rPr>
@@ -4847,7 +5057,61 @@
           <w:i/>
           <w:iCs/>
         </w:rPr>
-        <w:t>us</w:t>
+        <w:t xml:space="preserve"> </w:t>
+      </w:r>
+      <w:r>
+        <w:rPr>
+          <w:rStyle w:val="Addition"/>
+        </w:rPr>
+        <w:t>with</w:t>
+      </w:r>
+      <w:r>
+        <w:rPr>
+          <w:rStyle w:val="Addition"/>
+        </w:rPr>
+        <w:t xml:space="preserve"> the</w:t>
+      </w:r>
+      <w:r>
+        <w:rPr>
+          <w:rStyle w:val="Addition"/>
+        </w:rPr>
+        <w:t xml:space="preserve"> </w:t>
+      </w:r>
+      <w:r>
+        <w:rPr>
+          <w:rStyle w:val="Addition"/>
+        </w:rPr>
+        <w:t>allocator</w:t>
+      </w:r>
+      <w:r>
+        <w:rPr>
+          <w:rStyle w:val="Addition"/>
+        </w:rPr>
+        <w:t xml:space="preserve"> and other target-</w:t>
+      </w:r>
+      <w:r>
+        <w:rPr>
+          <w:rStyle w:val="Addition"/>
+        </w:rPr>
+        <w:t xml:space="preserve">object </w:t>
+      </w:r>
+      <w:r>
+        <w:rPr>
+          <w:rStyle w:val="Addition"/>
+        </w:rPr>
+        <w:t>constructor arguments</w:t>
+      </w:r>
+      <w:r>
+        <w:rPr>
+          <w:rStyle w:val="Addition"/>
+        </w:rPr>
+        <w:t>.</w:t>
+      </w:r>
+      <w:r>
+        <w:rPr>
+          <w:rStyle w:val="Addition"/>
+        </w:rPr>
+        <w:t xml:space="preserve"> [</w:t>
       </w:r>
       <w:r>
         <w:rPr>
@@ -4855,7 +5119,181 @@
           <w:i/>
           <w:iCs/>
         </w:rPr>
-        <w:t>es</w:t>
+        <w:t>Note</w:t>
+      </w:r>
+      <w:r>
+        <w:rPr>
+          <w:rStyle w:val="Addition"/>
+        </w:rPr>
+        <w:t xml:space="preserve">: </w:t>
+      </w:r>
+      <w:r>
+        <w:rPr>
+          <w:rStyle w:val="Addition"/>
+        </w:rPr>
+        <w:t>I</w:t>
+      </w:r>
+      <w:r>
+        <w:rPr>
+          <w:rStyle w:val="Addition"/>
+        </w:rPr>
+        <w:t>f a</w:t>
+      </w:r>
+      <w:r>
+        <w:rPr>
+          <w:rStyle w:val="Addition"/>
+        </w:rPr>
+        <w:t xml:space="preserve"> constructor </w:t>
+      </w:r>
+      <w:r>
+        <w:rPr>
+          <w:rStyle w:val="Addition"/>
+        </w:rPr>
+        <w:t>parameter</w:t>
+      </w:r>
+      <w:r>
+        <w:rPr>
+          <w:rStyle w:val="Addition"/>
+        </w:rPr>
+        <w:t xml:space="preserve"> of type</w:t>
+      </w:r>
+      <w:r>
+        <w:rPr>
+          <w:rStyle w:val="Addition"/>
+        </w:rPr>
+        <w:t xml:space="preserve"> </w:t>
+      </w:r>
+      <w:r>
+        <w:rPr>
+          <w:rStyle w:val="CodeAddition"/>
+        </w:rPr>
+        <w:t>exp</w:t>
+      </w:r>
+      <w:r>
+        <w:rPr>
+          <w:rStyle w:val="CodeAddition"/>
+        </w:rPr>
+        <w:t>e</w:t>
+      </w:r>
+      <w:r>
+        <w:rPr>
+          <w:rStyle w:val="CodeAddition"/>
+        </w:rPr>
+        <w:t>rimental::function</w:t>
+      </w:r>
+      <w:r>
+        <w:rPr>
+          <w:rStyle w:val="CodeAddition"/>
+        </w:rPr>
+        <w:t>&amp;&amp;</w:t>
+      </w:r>
+      <w:r>
+        <w:rPr>
+          <w:rStyle w:val="Addition"/>
+        </w:rPr>
+        <w:t xml:space="preserve"> has </w:t>
+      </w:r>
+      <w:r>
+        <w:rPr>
+          <w:rStyle w:val="Addition"/>
+        </w:rPr>
+        <w:t xml:space="preserve">an </w:t>
+      </w:r>
+      <w:r>
+        <w:rPr>
+          <w:rStyle w:val="Addition"/>
+        </w:rPr>
+        <w:t xml:space="preserve">allocator </w:t>
+      </w:r>
+      <w:r>
+        <w:rPr>
+          <w:rStyle w:val="Addition"/>
+        </w:rPr>
+        <w:t xml:space="preserve">equal to </w:t>
+      </w:r>
+      <w:r>
+        <w:rPr>
+          <w:rStyle w:val="Addition"/>
+        </w:rPr>
+        <w:t>that</w:t>
+      </w:r>
+      <w:r>
+        <w:rPr>
+          <w:rStyle w:val="Addition"/>
+        </w:rPr>
+        <w:t xml:space="preserve"> of</w:t>
+      </w:r>
+      <w:r>
+        <w:rPr>
+          <w:rStyle w:val="Addition"/>
+        </w:rPr>
+        <w:t xml:space="preserve"> the object being constructed, the</w:t>
+      </w:r>
+      <w:r>
+        <w:rPr>
+          <w:rStyle w:val="Addition"/>
+        </w:rPr>
+        <w:t xml:space="preserve"> implementation </w:t>
+      </w:r>
+      <w:r>
+        <w:rPr>
+          <w:rStyle w:val="Addition"/>
+        </w:rPr>
+        <w:t>can often</w:t>
+      </w:r>
+      <w:r>
+        <w:rPr>
+          <w:rStyle w:val="Addition"/>
+        </w:rPr>
+        <w:t xml:space="preserve"> </w:t>
+      </w:r>
+      <w:r>
+        <w:rPr>
+          <w:rStyle w:val="Addition"/>
+        </w:rPr>
+        <w:t>transfer ownership of</w:t>
+      </w:r>
+      <w:r>
+        <w:rPr>
+          <w:rStyle w:val="Addition"/>
+        </w:rPr>
+        <w:t xml:space="preserve"> the</w:t>
+      </w:r>
+      <w:r>
+        <w:rPr>
+          <w:rStyle w:val="Addition"/>
+        </w:rPr>
+        <w:t xml:space="preserve"> target</w:t>
+      </w:r>
+      <w:r>
+        <w:rPr>
+          <w:rStyle w:val="Addition"/>
+        </w:rPr>
+        <w:t xml:space="preserve"> rather than</w:t>
+      </w:r>
+      <w:r>
+        <w:rPr>
+          <w:rStyle w:val="Addition"/>
+        </w:rPr>
+        <w:t xml:space="preserve"> </w:t>
+      </w:r>
+      <w:r>
+        <w:rPr>
+          <w:rStyle w:val="Addition"/>
+        </w:rPr>
+        <w:t xml:space="preserve">constructing a new </w:t>
+      </w:r>
+      <w:r>
+        <w:rPr>
+          <w:rStyle w:val="Addition"/>
+        </w:rPr>
+        <w:t>one</w:t>
+      </w:r>
+      <w:r>
+        <w:rPr>
+          <w:rStyle w:val="Addition"/>
+        </w:rPr>
+        <w:t xml:space="preserve">. – </w:t>
       </w:r>
       <w:r>
         <w:rPr>
@@ -4863,195 +5301,276 @@
           <w:i/>
           <w:iCs/>
         </w:rPr>
-        <w:t xml:space="preserve">-allocator construction </w:t>
-      </w:r>
-      <w:r>
-        <w:rPr>
-          <w:rStyle w:val="Addition"/>
-        </w:rPr>
-        <w:t>with</w:t>
-      </w:r>
-      <w:r>
-        <w:rPr>
-          <w:rStyle w:val="Addition"/>
-        </w:rPr>
-        <w:t xml:space="preserve"> the</w:t>
-      </w:r>
-      <w:r>
-        <w:rPr>
-          <w:rStyle w:val="Addition"/>
-        </w:rPr>
-        <w:t xml:space="preserve"> </w:t>
-      </w:r>
-      <w:r>
-        <w:rPr>
-          <w:rStyle w:val="Addition"/>
-        </w:rPr>
-        <w:t>(previously</w:t>
-      </w:r>
-      <w:r>
-        <w:rPr>
-          <w:rStyle w:val="Addition"/>
-        </w:rPr>
-        <w:t xml:space="preserve"> initialized</w:t>
-      </w:r>
-      <w:r>
-        <w:rPr>
-          <w:rStyle w:val="Addition"/>
-        </w:rPr>
-        <w:t>)</w:t>
-      </w:r>
-      <w:r>
-        <w:rPr>
-          <w:rStyle w:val="Addition"/>
-        </w:rPr>
-        <w:t xml:space="preserve"> allocator</w:t>
-      </w:r>
-      <w:r>
-        <w:rPr>
-          <w:rStyle w:val="Addition"/>
-        </w:rPr>
-        <w:t xml:space="preserve"> and other target-</w:t>
-      </w:r>
-      <w:r>
-        <w:rPr>
-          <w:rStyle w:val="Addition"/>
-        </w:rPr>
-        <w:t xml:space="preserve">object </w:t>
-      </w:r>
-      <w:r>
-        <w:rPr>
-          <w:rStyle w:val="Addition"/>
-        </w:rPr>
-        <w:t>constructor arguments</w:t>
-      </w:r>
-      <w:r>
-        <w:rPr>
-          <w:rStyle w:val="Addition"/>
-        </w:rPr>
-        <w:t>.</w:t>
-      </w:r>
-      <w:r>
-        <w:rPr>
-          <w:rStyle w:val="Addition"/>
-        </w:rPr>
-        <w:t xml:space="preserve"> [</w:t>
-      </w:r>
+        <w:t xml:space="preserve">end </w:t>
+      </w:r>
+      <w:proofErr w:type="gramStart"/>
       <w:r>
         <w:rPr>
           <w:rStyle w:val="Addition"/>
           <w:i/>
           <w:iCs/>
         </w:rPr>
-        <w:t>Note</w:t>
-      </w:r>
-      <w:r>
-        <w:rPr>
-          <w:rStyle w:val="Addition"/>
-        </w:rPr>
-        <w:t>: if a</w:t>
-      </w:r>
-      <w:r>
-        <w:rPr>
-          <w:rStyle w:val="Addition"/>
-        </w:rPr>
-        <w:t xml:space="preserve"> constructor argument of type</w:t>
-      </w:r>
-      <w:r>
-        <w:rPr>
-          <w:rStyle w:val="Addition"/>
-        </w:rPr>
+        <w:t xml:space="preserve">note </w:t>
+      </w:r>
+      <w:r>
+        <w:rPr>
+          <w:rStyle w:val="Addition"/>
+        </w:rPr>
+        <w:t>]</w:t>
+      </w:r>
+      <w:proofErr w:type="gramEnd"/>
+    </w:p>
+    <w:p>
+      <w:pPr>
+        <w:pStyle w:val="WPCode"/>
+      </w:pPr>
+      <w:r>
+        <w:t>function&amp; operator=(const function&amp; f);</w:t>
+      </w:r>
+    </w:p>
+    <w:p>
+      <w:pPr>
+        <w:pStyle w:val="WP"/>
+        <w:ind w:left="900"/>
+      </w:pPr>
+      <w:r>
+        <w:rPr>
+          <w:i/>
+        </w:rPr>
+        <w:t>Effects</w:t>
+      </w:r>
+      <w:r>
+        <w:t>:</w:t>
+      </w:r>
+      <w:r>
         <w:t xml:space="preserve"> </w:t>
       </w:r>
       <w:r>
         <w:rPr>
+          <w:rStyle w:val="CodeFont"/>
+        </w:rPr>
+        <w:t xml:space="preserve">function(allocator_arg, </w:t>
+      </w:r>
+      <w:r>
+        <w:rPr>
+          <w:rStyle w:val="CodeStrikeThrough"/>
+          <w:i/>
+        </w:rPr>
+        <w:t>ALLOCATOR_OF</w:t>
+      </w:r>
+      <w:r>
+        <w:rPr>
+          <w:rStyle w:val="CodeStrikeThrough"/>
+        </w:rPr>
+        <w:t>(*this)</w:t>
+      </w:r>
+      <w:r>
+        <w:rPr>
           <w:rStyle w:val="CodeAddition"/>
         </w:rPr>
-        <w:t>exprimental::function</w:t>
+        <w:t>get_allocator()</w:t>
+      </w:r>
+      <w:r>
+        <w:rPr>
+          <w:rStyle w:val="CodeFont"/>
+        </w:rPr>
+        <w:t>, f).swap(*this);</w:t>
+      </w:r>
+    </w:p>
+    <w:p>
+      <w:pPr>
+        <w:pStyle w:val="WP"/>
+        <w:ind w:left="900"/>
+      </w:pPr>
+      <w:r>
+        <w:rPr>
+          <w:i/>
+        </w:rPr>
+        <w:t>Returns</w:t>
+      </w:r>
+      <w:r>
+        <w:t>:</w:t>
+      </w:r>
+      <w:r>
+        <w:t xml:space="preserve"> </w:t>
+      </w:r>
+      <w:r>
+        <w:rPr>
+          <w:rStyle w:val="CodeFont"/>
+        </w:rPr>
+        <w:t>*this</w:t>
+      </w:r>
+      <w:r>
+        <w:t>.</w:t>
+      </w:r>
+    </w:p>
+    <w:p>
+      <w:pPr>
+        <w:pStyle w:val="WPCode"/>
+      </w:pPr>
+      <w:r>
+        <w:t>function&amp; operator=(function&amp;&amp; f);</w:t>
+      </w:r>
+    </w:p>
+    <w:p>
+      <w:pPr>
+        <w:pStyle w:val="WP"/>
+        <w:ind w:left="900"/>
+        <w:rPr>
+          <w:rStyle w:val="CodeFont"/>
+        </w:rPr>
+      </w:pPr>
+      <w:r>
+        <w:rPr>
+          <w:i/>
+        </w:rPr>
+        <w:t>Effects</w:t>
+      </w:r>
+      <w:r>
+        <w:t>:</w:t>
+      </w:r>
+      <w:r>
+        <w:t xml:space="preserve"> </w:t>
+      </w:r>
+      <w:r>
+        <w:rPr>
+          <w:rStyle w:val="CodeFont"/>
+        </w:rPr>
+        <w:t xml:space="preserve">function(allocator_arg, </w:t>
+      </w:r>
+      <w:r>
+        <w:rPr>
+          <w:rStyle w:val="CodeStrikeThrough"/>
+          <w:i/>
+        </w:rPr>
+        <w:t>ALLOCATOR_OF</w:t>
+      </w:r>
+      <w:r>
+        <w:rPr>
+          <w:rStyle w:val="CodeStrikeThrough"/>
+        </w:rPr>
+        <w:t>(*this)</w:t>
       </w:r>
       <w:r>
         <w:rPr>
           <w:rStyle w:val="CodeAddition"/>
         </w:rPr>
-        <w:t>&amp;&amp;</w:t>
-      </w:r>
-      <w:r>
-        <w:rPr>
-          <w:rStyle w:val="Addition"/>
-        </w:rPr>
-        <w:t xml:space="preserve"> has </w:t>
-      </w:r>
-      <w:r>
-        <w:rPr>
-          <w:rStyle w:val="Addition"/>
-        </w:rPr>
-        <w:t xml:space="preserve">an </w:t>
-      </w:r>
-      <w:r>
-        <w:rPr>
-          <w:rStyle w:val="Addition"/>
-        </w:rPr>
-        <w:t xml:space="preserve">allocator </w:t>
-      </w:r>
-      <w:r>
-        <w:rPr>
-          <w:rStyle w:val="Addition"/>
-        </w:rPr>
-        <w:t xml:space="preserve">equal to </w:t>
-      </w:r>
-      <w:r>
-        <w:rPr>
-          <w:rStyle w:val="Addition"/>
-        </w:rPr>
-        <w:t>that</w:t>
-      </w:r>
-      <w:r>
-        <w:rPr>
-          <w:rStyle w:val="Addition"/>
-        </w:rPr>
-        <w:t xml:space="preserve"> of</w:t>
-      </w:r>
-      <w:r>
-        <w:rPr>
-          <w:rStyle w:val="Addition"/>
-        </w:rPr>
-        <w:t xml:space="preserve"> the object being constructed, the</w:t>
-      </w:r>
-      <w:r>
-        <w:rPr>
-          <w:rStyle w:val="Addition"/>
-        </w:rPr>
-        <w:t xml:space="preserve"> implementation </w:t>
-      </w:r>
-      <w:r>
-        <w:rPr>
-          <w:rStyle w:val="Addition"/>
-        </w:rPr>
-        <w:t>can often</w:t>
-      </w:r>
-      <w:r>
-        <w:rPr>
-          <w:rStyle w:val="Addition"/>
-        </w:rPr>
-        <w:t xml:space="preserve"> move the</w:t>
-      </w:r>
-      <w:r>
-        <w:rPr>
-          <w:rStyle w:val="Addition"/>
-        </w:rPr>
-        <w:t xml:space="preserve"> target without</w:t>
-      </w:r>
-      <w:r>
-        <w:rPr>
-          <w:rStyle w:val="Addition"/>
-        </w:rPr>
+        <w:t>get_allocator()</w:t>
+      </w:r>
+      <w:r>
+        <w:rPr>
+          <w:rStyle w:val="CodeFont"/>
+        </w:rPr>
+        <w:t>, std::move(f)).swap(*this);</w:t>
+      </w:r>
+    </w:p>
+    <w:p>
+      <w:pPr>
+        <w:pStyle w:val="WP"/>
+        <w:ind w:left="900"/>
+      </w:pPr>
+      <w:r>
+        <w:rPr>
+          <w:i/>
+        </w:rPr>
+        <w:t>Returns</w:t>
+      </w:r>
+      <w:r>
+        <w:t>:</w:t>
+      </w:r>
+      <w:r>
         <w:t xml:space="preserve"> </w:t>
       </w:r>
       <w:r>
         <w:rPr>
-          <w:rStyle w:val="Addition"/>
-        </w:rPr>
-        <w:t xml:space="preserve">constructing a new object. – </w:t>
+          <w:rStyle w:val="CodeFont"/>
+        </w:rPr>
+        <w:t>*this</w:t>
+      </w:r>
+      <w:r>
+        <w:t>.</w:t>
+      </w:r>
+    </w:p>
+    <w:p>
+      <w:pPr>
+        <w:pStyle w:val="WPCode"/>
+      </w:pPr>
+      <w:r>
+        <w:t>function&amp; operator=(nullptr_t) noexcept;</w:t>
+      </w:r>
+    </w:p>
+    <w:p>
+      <w:pPr>
+        <w:pStyle w:val="WP"/>
+        <w:ind w:left="900"/>
+      </w:pPr>
+      <w:r>
+        <w:rPr>
+          <w:i/>
+        </w:rPr>
+        <w:t>Effects</w:t>
+      </w:r>
+      <w:r>
+        <w:t>:</w:t>
+      </w:r>
+      <w:r>
+        <w:t xml:space="preserve"> </w:t>
+      </w:r>
+      <w:r>
+        <w:t xml:space="preserve">If </w:t>
+      </w:r>
+      <w:r>
+        <w:rPr>
+          <w:rStyle w:val="CodeFont"/>
+        </w:rPr>
+        <w:t>*this != nullptr</w:t>
+      </w:r>
+      <w:r>
+        <w:t>, destroys the target of this.</w:t>
+      </w:r>
+    </w:p>
+    <w:p>
+      <w:pPr>
+        <w:pStyle w:val="WP"/>
+        <w:ind w:left="900"/>
+      </w:pPr>
+      <w:r>
+        <w:rPr>
+          <w:i/>
+        </w:rPr>
+        <w:t>Postconditions</w:t>
+      </w:r>
+      <w:proofErr w:type="gramStart"/>
+      <w:r>
+        <w:t>:</w:t>
+      </w:r>
+      <w:r>
+        <w:t xml:space="preserve"> </w:t>
+      </w:r>
+      <w:r>
+        <w:rPr>
+          <w:rStyle w:val="CodeFont"/>
+        </w:rPr>
+        <w:t>!</w:t>
+      </w:r>
+      <w:proofErr w:type="gramEnd"/>
+      <w:r>
+        <w:rPr>
+          <w:rStyle w:val="CodeFont"/>
+        </w:rPr>
+        <w:t>(*this)</w:t>
+      </w:r>
+      <w:r>
+        <w:t>.</w:t>
+      </w:r>
+      <w:r>
+        <w:t xml:space="preserve"> </w:t>
+      </w:r>
+      <w:r>
+        <w:rPr>
+          <w:rStyle w:val="Addition"/>
+        </w:rPr>
+        <w:t>[</w:t>
       </w:r>
       <w:r>
         <w:rPr>
@@ -5059,7 +5578,21 @@
           <w:i/>
           <w:iCs/>
         </w:rPr>
-        <w:t xml:space="preserve">end note </w:t>
+        <w:t>Note:</w:t>
+      </w:r>
+      <w:r>
+        <w:rPr>
+          <w:rStyle w:val="Addition"/>
+        </w:rPr>
+        <w:t xml:space="preserve"> the stored allocator is unchanged – </w:t>
+      </w:r>
+      <w:r>
+        <w:rPr>
+          <w:rStyle w:val="Addition"/>
+          <w:i/>
+          <w:iCs/>
+        </w:rPr>
+        <w:t>end note</w:t>
       </w:r>
       <w:r>
         <w:rPr>
@@ -5067,14 +5600,83 @@
         </w:rPr>
         <w:t>]</w:t>
       </w:r>
-    </w:p>
-    <w:p>
-      <w:pPr>
-        <w:pStyle w:val="WPCode"/>
-      </w:pPr>
-      <w:r>
-        <w:t>function&amp; operator=(const function&amp; f);</w:t>
-      </w:r>
+      <w:r>
+        <w:t xml:space="preserve"> </w:t>
+      </w:r>
+      <w:r>
+        <w:rPr>
+          <w:rStyle w:val="StrikeThrough"/>
+        </w:rPr>
+        <w:t xml:space="preserve">The memory resource returned by </w:t>
+      </w:r>
+      <w:r>
+        <w:rPr>
+          <w:rStyle w:val="CodeStrikeThrough"/>
+        </w:rPr>
+        <w:t>get_memory_resource()</w:t>
+      </w:r>
+      <w:r>
+        <w:rPr>
+          <w:rStyle w:val="StrikeThrough"/>
+        </w:rPr>
+        <w:t xml:space="preserve"> </w:t>
+      </w:r>
+      <w:r>
+        <w:rPr>
+          <w:rStyle w:val="StrikeThrough"/>
+        </w:rPr>
+        <w:t xml:space="preserve">after the assignment is equivalent to the memory resource before the assignment. [ </w:t>
+      </w:r>
+      <w:r>
+        <w:rPr>
+          <w:rStyle w:val="StrikeThrough"/>
+          <w:i/>
+          <w:iCs/>
+        </w:rPr>
+        <w:t>Note</w:t>
+      </w:r>
+      <w:r>
+        <w:rPr>
+          <w:rStyle w:val="StrikeThrough"/>
+        </w:rPr>
+        <w:t xml:space="preserve">: the address returned by </w:t>
+      </w:r>
+      <w:r>
+        <w:rPr>
+          <w:rStyle w:val="CodeStrikeThrough"/>
+        </w:rPr>
+        <w:t>get_memory_resource()</w:t>
+      </w:r>
+      <w:r>
+        <w:rPr>
+          <w:rStyle w:val="StrikeThrough"/>
+        </w:rPr>
+        <w:t xml:space="preserve"> might change — </w:t>
+      </w:r>
+      <w:r>
+        <w:rPr>
+          <w:rStyle w:val="StrikeThrough"/>
+          <w:i/>
+          <w:iCs/>
+        </w:rPr>
+        <w:t xml:space="preserve">end </w:t>
+      </w:r>
+      <w:proofErr w:type="gramStart"/>
+      <w:r>
+        <w:rPr>
+          <w:rStyle w:val="StrikeThrough"/>
+          <w:i/>
+          <w:iCs/>
+        </w:rPr>
+        <w:t>note</w:t>
+      </w:r>
+      <w:r>
+        <w:rPr>
+          <w:rStyle w:val="StrikeThrough"/>
+        </w:rPr>
+        <w:t xml:space="preserve"> ]</w:t>
+      </w:r>
+      <w:proofErr w:type="gramEnd"/>
     </w:p>
     <w:p>
       <w:pPr>
@@ -5085,9 +5687,113 @@
         <w:rPr>
           <w:i/>
         </w:rPr>
+        <w:t>Returns</w:t>
+      </w:r>
+      <w:r>
+        <w:t>:</w:t>
+      </w:r>
+      <w:r>
+        <w:t xml:space="preserve"> </w:t>
+      </w:r>
+      <w:r>
+        <w:rPr>
+          <w:rStyle w:val="CodeFont"/>
+        </w:rPr>
+        <w:t>*this</w:t>
+      </w:r>
+      <w:r>
+        <w:t>.</w:t>
+      </w:r>
+    </w:p>
+    <w:p>
+      <w:pPr>
+        <w:pStyle w:val="WPCode"/>
+      </w:pPr>
+      <w:r>
+        <w:t>template&lt;class F&gt; function&amp; operator=(F&amp;&amp; f);</w:t>
+      </w:r>
+    </w:p>
+    <w:p>
+      <w:pPr>
+        <w:pStyle w:val="WP"/>
+        <w:ind w:left="900"/>
+      </w:pPr>
+      <w:r>
+        <w:rPr>
+          <w:i/>
+          <w:iCs/>
+        </w:rPr>
+        <w:t>Constraints:</w:t>
+      </w:r>
+      <w:r>
+        <w:rPr>
+          <w:i/>
+          <w:iCs/>
+        </w:rPr>
+        <w:t xml:space="preserve"> </w:t>
+      </w:r>
+      <w:r>
+        <w:rPr>
+          <w:rStyle w:val="CodeFont"/>
+        </w:rPr>
+        <w:t>declval&lt;decay_t&lt;F&gt;&amp;&gt;()</w:t>
+      </w:r>
+      <w:r>
+        <w:t xml:space="preserve"> is </w:t>
+      </w:r>
+      <w:proofErr w:type="spellStart"/>
+      <w:r>
+        <w:rPr>
+          <w:i/>
+          <w:iCs/>
+        </w:rPr>
+        <w:t>Lvalue</w:t>
+      </w:r>
+      <w:proofErr w:type="spellEnd"/>
+      <w:r>
+        <w:rPr>
+          <w:i/>
+          <w:iCs/>
+        </w:rPr>
+        <w:t>-Callable</w:t>
+      </w:r>
+      <w:r>
+        <w:t xml:space="preserve"> (C++20 §20.14.16.2) for argument types </w:t>
+      </w:r>
+      <w:r>
+        <w:rPr>
+          <w:rStyle w:val="CodeFont"/>
+        </w:rPr>
+        <w:t>ArgTypes...</w:t>
+      </w:r>
+      <w:r>
+        <w:t xml:space="preserve"> and return type </w:t>
+      </w:r>
+      <w:r>
+        <w:rPr>
+          <w:rStyle w:val="CodeFont"/>
+        </w:rPr>
+        <w:t>R</w:t>
+      </w:r>
+      <w:r>
+        <w:t>.</w:t>
+      </w:r>
+    </w:p>
+    <w:p>
+      <w:pPr>
+        <w:pStyle w:val="WP"/>
+        <w:ind w:left="900"/>
+      </w:pPr>
+      <w:r>
+        <w:rPr>
+          <w:i/>
+        </w:rPr>
         <w:t>Effects</w:t>
       </w:r>
       <w:r>
+        <w:rPr>
+          <w:i/>
+        </w:rPr>
         <w:t>:</w:t>
       </w:r>
       <w:r>
@@ -5122,7 +5828,7 @@
         <w:rPr>
           <w:rStyle w:val="CodeFont"/>
         </w:rPr>
-        <w:t>, f).swap(*this);</w:t>
+        <w:t>, std::forward&lt;F&gt;(f)).swap(*this);</w:t>
       </w:r>
     </w:p>
     <w:p>
@@ -5157,7 +5863,19 @@
         <w:pStyle w:val="WPCode"/>
       </w:pPr>
       <w:r>
-        <w:t>function&amp; operator=(function&amp;&amp; f);</w:t>
+        <w:t>template&lt;class F&gt; function&amp; operator=(reference_wrapper&lt;F&gt; f)</w:t>
+      </w:r>
+      <w:r>
+        <w:t xml:space="preserve"> </w:t>
+      </w:r>
+      <w:r>
+        <w:rPr>
+          <w:rStyle w:val="CodeAddition"/>
+        </w:rPr>
+        <w:t>noexcept</w:t>
+      </w:r>
+      <w:r>
+        <w:t>;</w:t>
       </w:r>
     </w:p>
     <w:p>
@@ -5209,7 +5927,7 @@
         <w:rPr>
           <w:rStyle w:val="CodeFont"/>
         </w:rPr>
-        <w:t>, std::move(f)).swap(*this);</w:t>
+        <w:t>, f).swap(*this);</w:t>
       </w:r>
     </w:p>
     <w:p>
@@ -5241,21 +5959,76 @@
     </w:p>
     <w:p>
       <w:pPr>
+        <w:pStyle w:val="WP"/>
+        <w:ind w:left="540"/>
+        <w:rPr>
+          <w:b/>
+        </w:rPr>
+      </w:pPr>
+      <w:r>
+        <w:rPr>
+          <w:b/>
+        </w:rPr>
+        <w:lastRenderedPageBreak/>
+        <w:t>4.2.2 function modifiers [func.wrap.func.mod]</w:t>
+      </w:r>
+    </w:p>
+    <w:p>
+      <w:pPr>
         <w:pStyle w:val="WPCode"/>
       </w:pPr>
       <w:r>
-        <w:t>function&amp; operator=(nullptr_t) noexcept;</w:t>
+        <w:t>void swap(function&amp; other);</w:t>
       </w:r>
     </w:p>
     <w:p>
       <w:pPr>
         <w:pStyle w:val="WP"/>
-        <w:ind w:left="900"/>
+        <w:ind w:left="907"/>
       </w:pPr>
       <w:r>
         <w:rPr>
           <w:i/>
         </w:rPr>
+        <w:t>Preconditions</w:t>
+      </w:r>
+      <w:r>
+        <w:t>:</w:t>
+      </w:r>
+      <w:r>
+        <w:t xml:space="preserve"> </w:t>
+      </w:r>
+      <w:r>
+        <w:rPr>
+          <w:rStyle w:val="CodeStrikeThrough"/>
+        </w:rPr>
+        <w:t>*this-&gt;get_memory_resource() == *other.get_memory_resource()</w:t>
+      </w:r>
+      <w:r>
+        <w:rPr>
+          <w:rStyle w:val="CodeStrikeThrough"/>
+        </w:rPr>
+        <w:br/>
+      </w:r>
+      <w:r>
+        <w:rPr>
+          <w:rStyle w:val="CodeAddition"/>
+        </w:rPr>
+        <w:t>this-&gt;get_allocator() == other.get_allocator()</w:t>
+      </w:r>
+      <w:r>
+        <w:t>.</w:t>
+      </w:r>
+    </w:p>
+    <w:p>
+      <w:pPr>
+        <w:pStyle w:val="WP"/>
+        <w:ind w:left="907"/>
+      </w:pPr>
+      <w:r>
+        <w:rPr>
+          <w:i/>
+        </w:rPr>
         <w:t>Effects</w:t>
       </w:r>
       <w:r>
@@ -5265,467 +6038,48 @@
         <w:t xml:space="preserve"> </w:t>
       </w:r>
       <w:r>
-        <w:t xml:space="preserve">If </w:t>
+        <w:t xml:space="preserve">Interchanges the targets of </w:t>
       </w:r>
       <w:r>
         <w:rPr>
           <w:rStyle w:val="CodeFont"/>
         </w:rPr>
-        <w:t>*this != nullptr</w:t>
-      </w:r>
-      <w:r>
-        <w:t>, destroys the target of this.</w:t>
+        <w:t>*this</w:t>
+      </w:r>
+      <w:r>
+        <w:t xml:space="preserve"> and </w:t>
+      </w:r>
+      <w:r>
+        <w:rPr>
+          <w:rStyle w:val="CodeFont"/>
+        </w:rPr>
+        <w:t>other</w:t>
+      </w:r>
+      <w:r>
+        <w:t>.</w:t>
       </w:r>
     </w:p>
     <w:p>
       <w:pPr>
         <w:pStyle w:val="WP"/>
-        <w:ind w:left="900"/>
-      </w:pPr>
-      <w:r>
-        <w:rPr>
-          <w:i/>
-        </w:rPr>
-        <w:t>Postconditions</w:t>
-      </w:r>
-      <w:r>
-        <w:t>:</w:t>
-      </w:r>
-      <w:r>
-        <w:t xml:space="preserve"> </w:t>
-      </w:r>
-      <w:r>
-        <w:rPr>
-          <w:rStyle w:val="CodeFont"/>
-        </w:rPr>
-        <w:t>!(*this)</w:t>
-      </w:r>
-      <w:r>
-        <w:t xml:space="preserve">. The </w:t>
-      </w:r>
-      <w:r>
-        <w:rPr>
-          <w:rStyle w:val="StrikeThrough"/>
-        </w:rPr>
-        <w:t>memory resource</w:t>
-      </w:r>
-      <w:r>
-        <w:rPr>
-          <w:rStyle w:val="Addition"/>
-        </w:rPr>
-        <w:t>allocator</w:t>
-      </w:r>
-      <w:r>
-        <w:t xml:space="preserve"> returned by </w:t>
-      </w:r>
-      <w:r>
-        <w:rPr>
-          <w:rStyle w:val="CodeStrikeThrough"/>
-        </w:rPr>
-        <w:t>get_memory_resource()</w:t>
-      </w:r>
-      <w:r>
-        <w:rPr>
-          <w:rStyle w:val="CodeAddition"/>
-        </w:rPr>
-        <w:t>get_allocator()</w:t>
-      </w:r>
-      <w:r>
-        <w:t xml:space="preserve"> after the assignment is </w:t>
-      </w:r>
-      <w:r>
-        <w:rPr>
-          <w:rStyle w:val="StrikeThrough"/>
-        </w:rPr>
-        <w:t>equivalent</w:t>
-      </w:r>
-      <w:r>
-        <w:rPr>
-          <w:rStyle w:val="Addition"/>
-        </w:rPr>
-        <w:t>equal</w:t>
-      </w:r>
-      <w:r>
-        <w:t xml:space="preserve"> to the </w:t>
-      </w:r>
-      <w:r>
-        <w:rPr>
-          <w:rStyle w:val="StrikeThrough"/>
-        </w:rPr>
-        <w:t>memory resource</w:t>
-      </w:r>
-      <w:r>
-        <w:rPr>
-          <w:rStyle w:val="Addition"/>
-        </w:rPr>
-        <w:t>allocator</w:t>
-      </w:r>
-      <w:r>
-        <w:t xml:space="preserve"> before the assignment.</w:t>
-      </w:r>
-      <w:r>
-        <w:rPr>
-          <w:rStyle w:val="StrikeThrough"/>
-        </w:rPr>
-        <w:t xml:space="preserve"> [ </w:t>
-      </w:r>
-      <w:r>
-        <w:rPr>
-          <w:rStyle w:val="StrikeThrough"/>
-          <w:iCs/>
-        </w:rPr>
-        <w:t>Note</w:t>
-      </w:r>
-      <w:r>
-        <w:rPr>
-          <w:rStyle w:val="StrikeThrough"/>
-        </w:rPr>
-        <w:t xml:space="preserve">: the address returned by </w:t>
-      </w:r>
-      <w:r>
-        <w:rPr>
-          <w:rStyle w:val="CodeStrikeThrough"/>
-        </w:rPr>
-        <w:t>get_memory_resource()</w:t>
-      </w:r>
-      <w:r>
-        <w:rPr>
-          <w:rStyle w:val="StrikeThrough"/>
-        </w:rPr>
-        <w:t xml:space="preserve"> might change — </w:t>
-      </w:r>
-      <w:r>
-        <w:rPr>
-          <w:rStyle w:val="StrikeThrough"/>
-          <w:iCs/>
-        </w:rPr>
-        <w:t>end note</w:t>
-      </w:r>
-      <w:r>
-        <w:rPr>
-          <w:rStyle w:val="StrikeThrough"/>
-        </w:rPr>
-        <w:t xml:space="preserve"> ]</w:t>
-      </w:r>
-    </w:p>
-    <w:p>
-      <w:pPr>
-        <w:pStyle w:val="WP"/>
-        <w:ind w:left="900"/>
-      </w:pPr>
-      <w:r>
-        <w:rPr>
-          <w:i/>
-        </w:rPr>
-        <w:t>Returns</w:t>
-      </w:r>
-      <w:r>
-        <w:t>:</w:t>
-      </w:r>
-      <w:r>
-        <w:t xml:space="preserve"> </w:t>
-      </w:r>
-      <w:r>
-        <w:rPr>
-          <w:rStyle w:val="CodeFont"/>
-        </w:rPr>
-        <w:t>*this</w:t>
-      </w:r>
-      <w:r>
-        <w:t>.</w:t>
-      </w:r>
-    </w:p>
-    <w:p>
-      <w:pPr>
-        <w:pStyle w:val="WPCode"/>
-      </w:pPr>
-      <w:r>
-        <w:t>template&lt;class F&gt; function&amp; operator=(F&amp;&amp; f);</w:t>
-      </w:r>
-    </w:p>
-    <w:p>
-      <w:pPr>
-        <w:pStyle w:val="WP"/>
-        <w:ind w:left="900"/>
-      </w:pPr>
-      <w:r>
-        <w:rPr>
+        <w:ind w:left="907"/>
+        <w:rPr>
+          <w:rStyle w:val="Addition"/>
+        </w:rPr>
+      </w:pPr>
+      <w:r>
+        <w:rPr>
+          <w:rStyle w:val="Addition"/>
           <w:i/>
           <w:iCs/>
         </w:rPr>
-        <w:t>Constraints:</w:t>
-      </w:r>
-      <w:r>
-        <w:rPr>
-          <w:i/>
-          <w:iCs/>
-        </w:rPr>
-        <w:t xml:space="preserve"> </w:t>
-      </w:r>
-      <w:r>
-        <w:rPr>
-          <w:rStyle w:val="CodeFont"/>
-        </w:rPr>
-        <w:t>declval&lt;decay_t&lt;F&gt;&amp;&gt;()</w:t>
-      </w:r>
-      <w:r>
-        <w:t xml:space="preserve"> is </w:t>
-      </w:r>
-      <w:r>
-        <w:rPr>
-          <w:i/>
-          <w:iCs/>
-        </w:rPr>
-        <w:t>Lvalue-Callable</w:t>
-      </w:r>
-      <w:r>
-        <w:t xml:space="preserve"> (C++20 §20.14.16.2) for argument types </w:t>
-      </w:r>
-      <w:r>
-        <w:rPr>
-          <w:rStyle w:val="CodeFont"/>
-        </w:rPr>
-        <w:t>ArgTypes...</w:t>
-      </w:r>
-      <w:r>
-        <w:t xml:space="preserve"> and return type </w:t>
-      </w:r>
-      <w:r>
-        <w:rPr>
-          <w:rStyle w:val="CodeFont"/>
-        </w:rPr>
-        <w:t>R</w:t>
-      </w:r>
-      <w:r>
-        <w:t>.</w:t>
-      </w:r>
-    </w:p>
-    <w:p>
-      <w:pPr>
-        <w:pStyle w:val="WP"/>
-        <w:ind w:left="900"/>
-      </w:pPr>
-      <w:r>
-        <w:rPr>
-          <w:i/>
-        </w:rPr>
-        <w:t>Effects</w:t>
-      </w:r>
-      <w:r>
-        <w:rPr>
-          <w:i/>
-        </w:rPr>
-        <w:t>:</w:t>
-      </w:r>
-      <w:r>
-        <w:t xml:space="preserve"> </w:t>
-      </w:r>
-      <w:r>
-        <w:rPr>
-          <w:rStyle w:val="CodeFont"/>
-        </w:rPr>
-        <w:t xml:space="preserve">function(allocator_arg, </w:t>
-      </w:r>
-      <w:r>
-        <w:rPr>
-          <w:rStyle w:val="CodeStrikeThrough"/>
-          <w:i/>
-        </w:rPr>
-        <w:t>ALLOCATOR_OF</w:t>
-      </w:r>
-      <w:r>
-        <w:rPr>
-          <w:rStyle w:val="CodeStrikeThrough"/>
-        </w:rPr>
-        <w:t>(*this)</w:t>
-      </w:r>
-      <w:r>
-        <w:rPr>
-          <w:rStyle w:val="CodeAddition"/>
-        </w:rPr>
-        <w:t>get_allocator()</w:t>
-      </w:r>
-      <w:r>
-        <w:rPr>
-          <w:rStyle w:val="CodeFont"/>
-        </w:rPr>
-        <w:t>, std::forward&lt;F&gt;(f)).swap(*this);</w:t>
-      </w:r>
-    </w:p>
-    <w:p>
-      <w:pPr>
-        <w:pStyle w:val="WP"/>
-        <w:ind w:left="900"/>
-      </w:pPr>
-      <w:r>
-        <w:rPr>
-          <w:i/>
-        </w:rPr>
-        <w:t>Returns</w:t>
-      </w:r>
-      <w:r>
-        <w:t>:</w:t>
-      </w:r>
-      <w:r>
-        <w:t xml:space="preserve"> </w:t>
-      </w:r>
-      <w:r>
-        <w:rPr>
-          <w:rStyle w:val="CodeFont"/>
-        </w:rPr>
-        <w:t>*this</w:t>
-      </w:r>
-      <w:r>
-        <w:t>.</w:t>
-      </w:r>
-    </w:p>
-    <w:p>
-      <w:r>
-        <w:t xml:space="preserve">NOTE: The omission of </w:t>
-      </w:r>
-      <w:r>
-        <w:rPr>
-          <w:rStyle w:val="CodeFont"/>
-        </w:rPr>
-        <w:t>noexcept</w:t>
-      </w:r>
-      <w:r>
-        <w:t xml:space="preserve"> was deliberate; move assignment can </w:t>
-      </w:r>
-      <w:r>
-        <w:t>throw</w:t>
-      </w:r>
-      <w:r>
-        <w:t xml:space="preserve"> if </w:t>
-      </w:r>
-      <w:r>
-        <w:rPr>
-          <w:rStyle w:val="CodeFont"/>
-        </w:rPr>
-        <w:t>*this</w:t>
-      </w:r>
-      <w:r>
-        <w:t xml:space="preserve"> and </w:t>
-      </w:r>
-      <w:r>
-        <w:rPr>
-          <w:rStyle w:val="CodeFont"/>
-        </w:rPr>
-        <w:t>f</w:t>
-      </w:r>
-      <w:r>
-        <w:t xml:space="preserve"> have different allocators.</w:t>
-      </w:r>
-    </w:p>
-    <w:p>
-      <w:pPr>
-        <w:pStyle w:val="WPCode"/>
-      </w:pPr>
-      <w:r>
-        <w:t>template&lt;class F&gt; function&amp; operator=(reference_wrapper&lt;F&gt; f);</w:t>
-      </w:r>
-    </w:p>
-    <w:p>
-      <w:pPr>
-        <w:pStyle w:val="WP"/>
-        <w:ind w:left="900"/>
-        <w:rPr>
-          <w:rStyle w:val="CodeFont"/>
-        </w:rPr>
-      </w:pPr>
-      <w:r>
-        <w:rPr>
-          <w:i/>
-        </w:rPr>
-        <w:t>Effects</w:t>
-      </w:r>
-      <w:r>
-        <w:t>:</w:t>
-      </w:r>
-      <w:r>
-        <w:t xml:space="preserve"> </w:t>
-      </w:r>
-      <w:r>
-        <w:rPr>
-          <w:rStyle w:val="CodeFont"/>
-        </w:rPr>
-        <w:t xml:space="preserve">function(allocator_arg, </w:t>
-      </w:r>
-      <w:r>
-        <w:rPr>
-          <w:rStyle w:val="CodeStrikeThrough"/>
-          <w:i/>
-        </w:rPr>
-        <w:t>ALLOCATOR_OF</w:t>
-      </w:r>
-      <w:r>
-        <w:rPr>
-          <w:rStyle w:val="CodeStrikeThrough"/>
-        </w:rPr>
-        <w:t>(*this)</w:t>
-      </w:r>
-      <w:r>
-        <w:rPr>
-          <w:rStyle w:val="CodeAddition"/>
-        </w:rPr>
-        <w:t>get_allocator()</w:t>
-      </w:r>
-      <w:r>
-        <w:rPr>
-          <w:rStyle w:val="CodeFont"/>
-        </w:rPr>
-        <w:t>, f).swap(*this);</w:t>
-      </w:r>
-    </w:p>
-    <w:p>
-      <w:pPr>
-        <w:pStyle w:val="WP"/>
-        <w:ind w:left="900"/>
-      </w:pPr>
-      <w:r>
-        <w:rPr>
-          <w:i/>
-        </w:rPr>
-        <w:lastRenderedPageBreak/>
-        <w:t>Returns</w:t>
-      </w:r>
-      <w:r>
-        <w:t>:</w:t>
-      </w:r>
-      <w:r>
-        <w:t xml:space="preserve"> </w:t>
-      </w:r>
-      <w:r>
-        <w:rPr>
-          <w:rStyle w:val="CodeFont"/>
-        </w:rPr>
-        <w:t>*this</w:t>
-      </w:r>
-      <w:r>
-        <w:t>.</w:t>
-      </w:r>
-    </w:p>
-    <w:p>
-      <w:pPr>
-        <w:pStyle w:val="WP"/>
-        <w:ind w:left="540"/>
-        <w:rPr>
-          <w:b/>
-        </w:rPr>
-      </w:pPr>
-      <w:r>
-        <w:rPr>
-          <w:b/>
-        </w:rPr>
-        <w:t>4.2.2 function modifiers [func.wrap.func.mod]</w:t>
-      </w:r>
-    </w:p>
-    <w:p>
-      <w:pPr>
-        <w:pStyle w:val="WPCode"/>
-      </w:pPr>
-      <w:r>
-        <w:t>void swap(function&amp; other);</w:t>
+        <w:t>Throws</w:t>
+      </w:r>
+      <w:r>
+        <w:rPr>
+          <w:rStyle w:val="Addition"/>
+        </w:rPr>
+        <w:t>: nothing.</w:t>
       </w:r>
     </w:p>
     <w:p>
@@ -5737,7 +6091,7 @@
         <w:rPr>
           <w:i/>
         </w:rPr>
-        <w:t>Preconditions</w:t>
+        <w:t>Remarks</w:t>
       </w:r>
       <w:r>
         <w:t>:</w:t>
@@ -5746,120 +6100,57 @@
         <w:t xml:space="preserve"> </w:t>
       </w:r>
       <w:r>
-        <w:rPr>
-          <w:rStyle w:val="CodeStrikeThrough"/>
-        </w:rPr>
-        <w:t>*this-&gt;get_memory_resource() == *other.get_memory_resource()</w:t>
-      </w:r>
-      <w:r>
-        <w:rPr>
-          <w:rStyle w:val="CodeStrikeThrough"/>
-        </w:rPr>
-        <w:br/>
-      </w:r>
-      <w:r>
-        <w:rPr>
-          <w:rStyle w:val="CodeAddition"/>
-        </w:rPr>
-        <w:t>this-&gt;get_allocator() == other.get_allocator()</w:t>
-      </w:r>
-      <w:r>
-        <w:t>.</w:t>
-      </w:r>
-    </w:p>
-    <w:p>
-      <w:pPr>
-        <w:pStyle w:val="WP"/>
-        <w:ind w:left="907"/>
-      </w:pPr>
-      <w:r>
-        <w:rPr>
-          <w:i/>
-        </w:rPr>
-        <w:t>Effects</w:t>
-      </w:r>
-      <w:r>
-        <w:t>:</w:t>
+        <w:t xml:space="preserve">The allocators of </w:t>
+      </w:r>
+      <w:r>
+        <w:rPr>
+          <w:rStyle w:val="CodeFont"/>
+        </w:rPr>
+        <w:t>*this</w:t>
+      </w:r>
+      <w:r>
+        <w:t xml:space="preserve"> and </w:t>
+      </w:r>
+      <w:r>
+        <w:rPr>
+          <w:rStyle w:val="CodeFont"/>
+        </w:rPr>
+        <w:t>other</w:t>
+      </w:r>
+      <w:r>
+        <w:t xml:space="preserve"> are not interchanged.</w:t>
+      </w:r>
+    </w:p>
+    <w:p>
+      <w:pPr>
+        <w:shd w:val="clear" w:color="auto" w:fill="D9D9D9" w:themeFill="background1" w:themeFillShade="D9"/>
+      </w:pPr>
+      <w:r>
+        <w:t>NOTE: The</w:t>
+      </w:r>
+      <w:r>
+        <w:t xml:space="preserve"> omission of</w:t>
       </w:r>
       <w:r>
         <w:t xml:space="preserve"> </w:t>
       </w:r>
       <w:r>
-        <w:t xml:space="preserve">Interchanges the targets of </w:t>
-      </w:r>
-      <w:r>
         <w:rPr>
           <w:rStyle w:val="CodeFont"/>
         </w:rPr>
-        <w:t>*this</w:t>
-      </w:r>
-      <w:r>
-        <w:t xml:space="preserve"> and </w:t>
+        <w:t>noexcept</w:t>
+      </w:r>
+      <w:r>
+        <w:t xml:space="preserve"> </w:t>
+      </w:r>
+      <w:r>
+        <w:t xml:space="preserve">for </w:t>
       </w:r>
       <w:r>
         <w:rPr>
           <w:rStyle w:val="CodeFont"/>
         </w:rPr>
-        <w:t>other</w:t>
-      </w:r>
-      <w:r>
-        <w:t>.</w:t>
-      </w:r>
-    </w:p>
-    <w:p>
-      <w:pPr>
-        <w:pStyle w:val="WP"/>
-        <w:ind w:left="907"/>
-      </w:pPr>
-      <w:r>
-        <w:rPr>
-          <w:i/>
-        </w:rPr>
-        <w:t>Remarks</w:t>
-      </w:r>
-      <w:r>
-        <w:t>:</w:t>
-      </w:r>
-      <w:r>
-        <w:t xml:space="preserve"> </w:t>
-      </w:r>
-      <w:r>
-        <w:t xml:space="preserve">The allocators of </w:t>
-      </w:r>
-      <w:r>
-        <w:rPr>
-          <w:rStyle w:val="CodeFont"/>
-        </w:rPr>
-        <w:t>*this</w:t>
-      </w:r>
-      <w:r>
-        <w:t xml:space="preserve"> and </w:t>
-      </w:r>
-      <w:r>
-        <w:rPr>
-          <w:rStyle w:val="CodeFont"/>
-        </w:rPr>
-        <w:t>other</w:t>
-      </w:r>
-      <w:r>
-        <w:t xml:space="preserve"> are not interchanged.</w:t>
-      </w:r>
-    </w:p>
-    <w:p>
-      <w:r>
-        <w:t>NOTE: The</w:t>
-      </w:r>
-      <w:r>
-        <w:t xml:space="preserve"> omission of</w:t>
-      </w:r>
-      <w:r>
-        <w:t xml:space="preserve"> </w:t>
-      </w:r>
-      <w:r>
-        <w:rPr>
-          <w:rStyle w:val="CodeFont"/>
-        </w:rPr>
-        <w:t>noexcept</w:t>
+        <w:t>swap</w:t>
       </w:r>
       <w:r>
         <w:t xml:space="preserve"> </w:t>
@@ -6134,7 +6425,7 @@
       <w:bookmarkStart w:id="124" w:name="_Toc113999545"/>
       <w:bookmarkStart w:id="125" w:name="_Toc114001766"/>
       <w:bookmarkStart w:id="126" w:name="_Toc114041299"/>
-      <w:bookmarkStart w:id="127" w:name="_Toc114041300"/>
+      <w:bookmarkStart w:id="127" w:name="_Toc116469795"/>
       <w:bookmarkEnd w:id="15"/>
       <w:bookmarkEnd w:id="16"/>
       <w:bookmarkEnd w:id="17"/>
@@ -6287,7 +6578,15 @@
         <w:t xml:space="preserve"> as a vocabulary type</w:t>
       </w:r>
       <w:r>
-        <w:t xml:space="preserve">, Pablo Halpern &amp; Dietmar Kühl, </w:t>
+        <w:t xml:space="preserve">, Pablo Halpern &amp; Dietmar </w:t>
+      </w:r>
+      <w:proofErr w:type="spellStart"/>
+      <w:r>
+        <w:t>Kühl</w:t>
+      </w:r>
+      <w:proofErr w:type="spellEnd"/>
+      <w:r>
+        <w:t xml:space="preserve">, </w:t>
       </w:r>
       <w:r>
         <w:rPr>
@@ -6339,8 +6638,13 @@
         <w:t xml:space="preserve">, </w:t>
       </w:r>
       <w:r>
-        <w:t>Thomas Köppe</w:t>
-      </w:r>
+        <w:t xml:space="preserve">Thomas </w:t>
+      </w:r>
+      <w:proofErr w:type="spellStart"/>
+      <w:r>
+        <w:t>Köppe</w:t>
+      </w:r>
+      <w:proofErr w:type="spellEnd"/>
       <w:r>
         <w:t xml:space="preserve">, editor, </w:t>
       </w:r>
@@ -6385,7 +6689,12 @@
       <w:bookmarkEnd w:id="5"/>
     </w:p>
     <w:sectPr>
-      <w:footerReference w:type="default" r:id="rId20"/>
+      <w:headerReference w:type="even" r:id="rId20"/>
+      <w:headerReference w:type="default" r:id="rId21"/>
+      <w:footerReference w:type="even" r:id="rId22"/>
+      <w:footerReference w:type="default" r:id="rId23"/>
+      <w:headerReference w:type="first" r:id="rId24"/>
+      <w:footerReference w:type="first" r:id="rId25"/>
       <w:pgSz w:w="12240" w:h="15840" w:code="1"/>
       <w:pgMar w:top="1440" w:right="1080" w:bottom="1440" w:left="1080" w:header="720" w:footer="540" w:gutter="0"/>
       <w:cols w:space="720"/>
@@ -6444,6 +6753,16 @@
   <w:p>
     <w:pPr>
       <w:pStyle w:val="Footer"/>
+    </w:pPr>
+  </w:p>
+</w:ftr>
+</file>
+
+<file path=word/footer2.xml><?xml version="1.0" encoding="utf-8"?>
+<w:ftr xmlns:wpc="http://schemas.microsoft.com/office/word/2010/wordprocessingCanvas" xmlns:cx="http://schemas.microsoft.com/office/drawing/2014/chartex" xmlns:cx1="http://schemas.microsoft.com/office/drawing/2015/9/8/chartex" xmlns:cx2="http://schemas.microsoft.com/office/drawing/2015/10/21/chartex" xmlns:cx3="http://schemas.microsoft.com/office/drawing/2016/5/9/chartex" xmlns:cx4="http://schemas.microsoft.com/office/drawing/2016/5/10/chartex" xmlns:cx5="http://schemas.microsoft.com/office/drawing/2016/5/11/chartex" xmlns:cx6="http://schemas.microsoft.com/office/drawing/2016/5/12/chartex" xmlns:cx7="http://schemas.microsoft.com/office/drawing/2016/5/13/chartex" xmlns:cx8="http://schemas.microsoft.com/office/drawing/2016/5/14/chartex" xmlns:mc="http://schemas.openxmlformats.org/markup-compatibility/2006" xmlns:aink="http://schemas.microsoft.com/office/drawing/2016/ink" xmlns:am3d="http://schemas.microsoft.com/office/drawing/2017/model3d" xmlns:o="urn:schemas-microsoft-com:office:office" xmlns:oel="http://schemas.microsoft.com/office/2019/extlst" xmlns:r="http://schemas.openxmlformats.org/officeDocument/2006/relationships" xmlns:m="http://schemas.openxmlformats.org/officeDocument/2006/math" xmlns:v="urn:schemas-microsoft-com:vml" xmlns:wp14="http://schemas.microsoft.com/office/word/2010/wordprocessingDrawing" xmlns:wp="http://schemas.openxmlformats.org/drawingml/2006/wordprocessingDrawing" xmlns:w10="urn:schemas-microsoft-com:office:word" xmlns:w="http://schemas.openxmlformats.org/wordprocessingml/2006/main" xmlns:w14="http://schemas.microsoft.com/office/word/2010/wordml" xmlns:w15="http://schemas.microsoft.com/office/word/2012/wordml" xmlns:w16cex="http://schemas.microsoft.com/office/word/2018/wordml/cex" xmlns:w16cid="http://schemas.microsoft.com/office/word/2016/wordml/cid" xmlns:w16="http://schemas.microsoft.com/office/word/2018/wordml" xmlns:w16sdtdh="http://schemas.microsoft.com/office/word/2020/wordml/sdtdatahash" xmlns:w16se="http://schemas.microsoft.com/office/word/2015/wordml/symex" xmlns:wpg="http://schemas.microsoft.com/office/word/2010/wordprocessingGroup" xmlns:wpi="http://schemas.microsoft.com/office/word/2010/wordprocessingInk" xmlns:wne="http://schemas.microsoft.com/office/word/2006/wordml" xmlns:wps="http://schemas.microsoft.com/office/word/2010/wordprocessingShape" mc:Ignorable="w14 w15 w16se w16cid w16 w16cex w16sdtdh wp14">
+  <w:p>
+    <w:pPr>
+      <w:pStyle w:val="Footer"/>
       <w:tabs>
         <w:tab w:val="clear" w:pos="4320"/>
         <w:tab w:val="clear" w:pos="8640"/>
@@ -6461,7 +6780,7 @@
       <w:fldChar w:fldCharType="separate"/>
     </w:r>
     <w:r>
-      <w:t>D0987r1</w:t>
+      <w:t>P0987r2</w:t>
     </w:r>
     <w:r>
       <w:fldChar w:fldCharType="end"/>
@@ -6478,8 +6797,13 @@
     <w:r>
       <w:fldChar w:fldCharType="separate"/>
     </w:r>
+    <w:proofErr w:type="spellStart"/>
     <w:r>
-      <w:t>polymorphic_allocator&lt;&gt; instead of type-erasure</w:t>
+      <w:t>polymorphic_allocator</w:t>
+    </w:r>
+    <w:proofErr w:type="spellEnd"/>
+    <w:r>
+      <w:t>&lt;&gt; instead of type-erasure</w:t>
     </w:r>
     <w:r>
       <w:fldChar w:fldCharType="end"/>
@@ -6565,6 +6889,16 @@
 </w:ftr>
 </file>
 
+<file path=word/footer3.xml><?xml version="1.0" encoding="utf-8"?>
+<w:ftr xmlns:wpc="http://schemas.microsoft.com/office/word/2010/wordprocessingCanvas" xmlns:cx="http://schemas.microsoft.com/office/drawing/2014/chartex" xmlns:cx1="http://schemas.microsoft.com/office/drawing/2015/9/8/chartex" xmlns:cx2="http://schemas.microsoft.com/office/drawing/2015/10/21/chartex" xmlns:cx3="http://schemas.microsoft.com/office/drawing/2016/5/9/chartex" xmlns:cx4="http://schemas.microsoft.com/office/drawing/2016/5/10/chartex" xmlns:cx5="http://schemas.microsoft.com/office/drawing/2016/5/11/chartex" xmlns:cx6="http://schemas.microsoft.com/office/drawing/2016/5/12/chartex" xmlns:cx7="http://schemas.microsoft.com/office/drawing/2016/5/13/chartex" xmlns:cx8="http://schemas.microsoft.com/office/drawing/2016/5/14/chartex" xmlns:mc="http://schemas.openxmlformats.org/markup-compatibility/2006" xmlns:aink="http://schemas.microsoft.com/office/drawing/2016/ink" xmlns:am3d="http://schemas.microsoft.com/office/drawing/2017/model3d" xmlns:o="urn:schemas-microsoft-com:office:office" xmlns:oel="http://schemas.microsoft.com/office/2019/extlst" xmlns:r="http://schemas.openxmlformats.org/officeDocument/2006/relationships" xmlns:m="http://schemas.openxmlformats.org/officeDocument/2006/math" xmlns:v="urn:schemas-microsoft-com:vml" xmlns:wp14="http://schemas.microsoft.com/office/word/2010/wordprocessingDrawing" xmlns:wp="http://schemas.openxmlformats.org/drawingml/2006/wordprocessingDrawing" xmlns:w10="urn:schemas-microsoft-com:office:word" xmlns:w="http://schemas.openxmlformats.org/wordprocessingml/2006/main" xmlns:w14="http://schemas.microsoft.com/office/word/2010/wordml" xmlns:w15="http://schemas.microsoft.com/office/word/2012/wordml" xmlns:w16cex="http://schemas.microsoft.com/office/word/2018/wordml/cex" xmlns:w16cid="http://schemas.microsoft.com/office/word/2016/wordml/cid" xmlns:w16="http://schemas.microsoft.com/office/word/2018/wordml" xmlns:w16sdtdh="http://schemas.microsoft.com/office/word/2020/wordml/sdtdatahash" xmlns:w16se="http://schemas.microsoft.com/office/word/2015/wordml/symex" xmlns:wpg="http://schemas.microsoft.com/office/word/2010/wordprocessingGroup" xmlns:wpi="http://schemas.microsoft.com/office/word/2010/wordprocessingInk" xmlns:wne="http://schemas.microsoft.com/office/word/2006/wordml" xmlns:wps="http://schemas.microsoft.com/office/word/2010/wordprocessingShape" mc:Ignorable="w14 w15 w16se w16cid w16 w16cex w16sdtdh wp14">
+  <w:p>
+    <w:pPr>
+      <w:pStyle w:val="Footer"/>
+    </w:pPr>
+  </w:p>
+</w:ftr>
+</file>
+
 <file path=word/footnotes.xml><?xml version="1.0" encoding="utf-8"?>
 <w:footnotes xmlns:wpc="http://schemas.microsoft.com/office/word/2010/wordprocessingCanvas" xmlns:cx="http://schemas.microsoft.com/office/drawing/2014/chartex" xmlns:cx1="http://schemas.microsoft.com/office/drawing/2015/9/8/chartex" xmlns:cx2="http://schemas.microsoft.com/office/drawing/2015/10/21/chartex" xmlns:cx3="http://schemas.microsoft.com/office/drawing/2016/5/9/chartex" xmlns:cx4="http://schemas.microsoft.com/office/drawing/2016/5/10/chartex" xmlns:cx5="http://schemas.microsoft.com/office/drawing/2016/5/11/chartex" xmlns:cx6="http://schemas.microsoft.com/office/drawing/2016/5/12/chartex" xmlns:cx7="http://schemas.microsoft.com/office/drawing/2016/5/13/chartex" xmlns:cx8="http://schemas.microsoft.com/office/drawing/2016/5/14/chartex" xmlns:mc="http://schemas.openxmlformats.org/markup-compatibility/2006" xmlns:aink="http://schemas.microsoft.com/office/drawing/2016/ink" xmlns:am3d="http://schemas.microsoft.com/office/drawing/2017/model3d" xmlns:o="urn:schemas-microsoft-com:office:office" xmlns:oel="http://schemas.microsoft.com/office/2019/extlst" xmlns:r="http://schemas.openxmlformats.org/officeDocument/2006/relationships" xmlns:m="http://schemas.openxmlformats.org/officeDocument/2006/math" xmlns:v="urn:schemas-microsoft-com:vml" xmlns:wp14="http://schemas.microsoft.com/office/word/2010/wordprocessingDrawing" xmlns:wp="http://schemas.openxmlformats.org/drawingml/2006/wordprocessingDrawing" xmlns:w10="urn:schemas-microsoft-com:office:word" xmlns:w="http://schemas.openxmlformats.org/wordprocessingml/2006/main" xmlns:w14="http://schemas.microsoft.com/office/word/2010/wordml" xmlns:w15="http://schemas.microsoft.com/office/word/2012/wordml" xmlns:w16cex="http://schemas.microsoft.com/office/word/2018/wordml/cex" xmlns:w16cid="http://schemas.microsoft.com/office/word/2016/wordml/cid" xmlns:w16="http://schemas.microsoft.com/office/word/2018/wordml" xmlns:w16sdtdh="http://schemas.microsoft.com/office/word/2020/wordml/sdtdatahash" xmlns:w16se="http://schemas.microsoft.com/office/word/2015/wordml/symex" xmlns:wpg="http://schemas.microsoft.com/office/word/2010/wordprocessingGroup" xmlns:wpi="http://schemas.microsoft.com/office/word/2010/wordprocessingInk" xmlns:wne="http://schemas.microsoft.com/office/word/2006/wordml" xmlns:wps="http://schemas.microsoft.com/office/word/2010/wordprocessingShape" mc:Ignorable="w14 w15 w16se w16cid w16 w16cex w16sdtdh wp14">
   <w:footnote w:type="separator" w:id="-1">
@@ -6582,6 +6916,36 @@
     </w:p>
   </w:footnote>
 </w:footnotes>
+</file>
+
+<file path=word/header1.xml><?xml version="1.0" encoding="utf-8"?>
+<w:hdr xmlns:wpc="http://schemas.microsoft.com/office/word/2010/wordprocessingCanvas" xmlns:cx="http://schemas.microsoft.com/office/drawing/2014/chartex" xmlns:cx1="http://schemas.microsoft.com/office/drawing/2015/9/8/chartex" xmlns:cx2="http://schemas.microsoft.com/office/drawing/2015/10/21/chartex" xmlns:cx3="http://schemas.microsoft.com/office/drawing/2016/5/9/chartex" xmlns:cx4="http://schemas.microsoft.com/office/drawing/2016/5/10/chartex" xmlns:cx5="http://schemas.microsoft.com/office/drawing/2016/5/11/chartex" xmlns:cx6="http://schemas.microsoft.com/office/drawing/2016/5/12/chartex" xmlns:cx7="http://schemas.microsoft.com/office/drawing/2016/5/13/chartex" xmlns:cx8="http://schemas.microsoft.com/office/drawing/2016/5/14/chartex" xmlns:mc="http://schemas.openxmlformats.org/markup-compatibility/2006" xmlns:aink="http://schemas.microsoft.com/office/drawing/2016/ink" xmlns:am3d="http://schemas.microsoft.com/office/drawing/2017/model3d" xmlns:o="urn:schemas-microsoft-com:office:office" xmlns:oel="http://schemas.microsoft.com/office/2019/extlst" xmlns:r="http://schemas.openxmlformats.org/officeDocument/2006/relationships" xmlns:m="http://schemas.openxmlformats.org/officeDocument/2006/math" xmlns:v="urn:schemas-microsoft-com:vml" xmlns:wp14="http://schemas.microsoft.com/office/word/2010/wordprocessingDrawing" xmlns:wp="http://schemas.openxmlformats.org/drawingml/2006/wordprocessingDrawing" xmlns:w10="urn:schemas-microsoft-com:office:word" xmlns:w="http://schemas.openxmlformats.org/wordprocessingml/2006/main" xmlns:w14="http://schemas.microsoft.com/office/word/2010/wordml" xmlns:w15="http://schemas.microsoft.com/office/word/2012/wordml" xmlns:w16cex="http://schemas.microsoft.com/office/word/2018/wordml/cex" xmlns:w16cid="http://schemas.microsoft.com/office/word/2016/wordml/cid" xmlns:w16="http://schemas.microsoft.com/office/word/2018/wordml" xmlns:w16sdtdh="http://schemas.microsoft.com/office/word/2020/wordml/sdtdatahash" xmlns:w16se="http://schemas.microsoft.com/office/word/2015/wordml/symex" xmlns:wpg="http://schemas.microsoft.com/office/word/2010/wordprocessingGroup" xmlns:wpi="http://schemas.microsoft.com/office/word/2010/wordprocessingInk" xmlns:wne="http://schemas.microsoft.com/office/word/2006/wordml" xmlns:wps="http://schemas.microsoft.com/office/word/2010/wordprocessingShape" mc:Ignorable="w14 w15 w16se w16cid w16 w16cex w16sdtdh wp14">
+  <w:p>
+    <w:pPr>
+      <w:pStyle w:val="Header"/>
+    </w:pPr>
+  </w:p>
+</w:hdr>
+</file>
+
+<file path=word/header2.xml><?xml version="1.0" encoding="utf-8"?>
+<w:hdr xmlns:wpc="http://schemas.microsoft.com/office/word/2010/wordprocessingCanvas" xmlns:cx="http://schemas.microsoft.com/office/drawing/2014/chartex" xmlns:cx1="http://schemas.microsoft.com/office/drawing/2015/9/8/chartex" xmlns:cx2="http://schemas.microsoft.com/office/drawing/2015/10/21/chartex" xmlns:cx3="http://schemas.microsoft.com/office/drawing/2016/5/9/chartex" xmlns:cx4="http://schemas.microsoft.com/office/drawing/2016/5/10/chartex" xmlns:cx5="http://schemas.microsoft.com/office/drawing/2016/5/11/chartex" xmlns:cx6="http://schemas.microsoft.com/office/drawing/2016/5/12/chartex" xmlns:cx7="http://schemas.microsoft.com/office/drawing/2016/5/13/chartex" xmlns:cx8="http://schemas.microsoft.com/office/drawing/2016/5/14/chartex" xmlns:mc="http://schemas.openxmlformats.org/markup-compatibility/2006" xmlns:aink="http://schemas.microsoft.com/office/drawing/2016/ink" xmlns:am3d="http://schemas.microsoft.com/office/drawing/2017/model3d" xmlns:o="urn:schemas-microsoft-com:office:office" xmlns:oel="http://schemas.microsoft.com/office/2019/extlst" xmlns:r="http://schemas.openxmlformats.org/officeDocument/2006/relationships" xmlns:m="http://schemas.openxmlformats.org/officeDocument/2006/math" xmlns:v="urn:schemas-microsoft-com:vml" xmlns:wp14="http://schemas.microsoft.com/office/word/2010/wordprocessingDrawing" xmlns:wp="http://schemas.openxmlformats.org/drawingml/2006/wordprocessingDrawing" xmlns:w10="urn:schemas-microsoft-com:office:word" xmlns:w="http://schemas.openxmlformats.org/wordprocessingml/2006/main" xmlns:w14="http://schemas.microsoft.com/office/word/2010/wordml" xmlns:w15="http://schemas.microsoft.com/office/word/2012/wordml" xmlns:w16cex="http://schemas.microsoft.com/office/word/2018/wordml/cex" xmlns:w16cid="http://schemas.microsoft.com/office/word/2016/wordml/cid" xmlns:w16="http://schemas.microsoft.com/office/word/2018/wordml" xmlns:w16sdtdh="http://schemas.microsoft.com/office/word/2020/wordml/sdtdatahash" xmlns:w16se="http://schemas.microsoft.com/office/word/2015/wordml/symex" xmlns:wpg="http://schemas.microsoft.com/office/word/2010/wordprocessingGroup" xmlns:wpi="http://schemas.microsoft.com/office/word/2010/wordprocessingInk" xmlns:wne="http://schemas.microsoft.com/office/word/2006/wordml" xmlns:wps="http://schemas.microsoft.com/office/word/2010/wordprocessingShape" mc:Ignorable="w14 w15 w16se w16cid w16 w16cex w16sdtdh wp14">
+  <w:p>
+    <w:pPr>
+      <w:pStyle w:val="Header"/>
+    </w:pPr>
+  </w:p>
+</w:hdr>
+</file>
+
+<file path=word/header3.xml><?xml version="1.0" encoding="utf-8"?>
+<w:hdr xmlns:wpc="http://schemas.microsoft.com/office/word/2010/wordprocessingCanvas" xmlns:cx="http://schemas.microsoft.com/office/drawing/2014/chartex" xmlns:cx1="http://schemas.microsoft.com/office/drawing/2015/9/8/chartex" xmlns:cx2="http://schemas.microsoft.com/office/drawing/2015/10/21/chartex" xmlns:cx3="http://schemas.microsoft.com/office/drawing/2016/5/9/chartex" xmlns:cx4="http://schemas.microsoft.com/office/drawing/2016/5/10/chartex" xmlns:cx5="http://schemas.microsoft.com/office/drawing/2016/5/11/chartex" xmlns:cx6="http://schemas.microsoft.com/office/drawing/2016/5/12/chartex" xmlns:cx7="http://schemas.microsoft.com/office/drawing/2016/5/13/chartex" xmlns:cx8="http://schemas.microsoft.com/office/drawing/2016/5/14/chartex" xmlns:mc="http://schemas.openxmlformats.org/markup-compatibility/2006" xmlns:aink="http://schemas.microsoft.com/office/drawing/2016/ink" xmlns:am3d="http://schemas.microsoft.com/office/drawing/2017/model3d" xmlns:o="urn:schemas-microsoft-com:office:office" xmlns:oel="http://schemas.microsoft.com/office/2019/extlst" xmlns:r="http://schemas.openxmlformats.org/officeDocument/2006/relationships" xmlns:m="http://schemas.openxmlformats.org/officeDocument/2006/math" xmlns:v="urn:schemas-microsoft-com:vml" xmlns:wp14="http://schemas.microsoft.com/office/word/2010/wordprocessingDrawing" xmlns:wp="http://schemas.openxmlformats.org/drawingml/2006/wordprocessingDrawing" xmlns:w10="urn:schemas-microsoft-com:office:word" xmlns:w="http://schemas.openxmlformats.org/wordprocessingml/2006/main" xmlns:w14="http://schemas.microsoft.com/office/word/2010/wordml" xmlns:w15="http://schemas.microsoft.com/office/word/2012/wordml" xmlns:w16cex="http://schemas.microsoft.com/office/word/2018/wordml/cex" xmlns:w16cid="http://schemas.microsoft.com/office/word/2016/wordml/cid" xmlns:w16="http://schemas.microsoft.com/office/word/2018/wordml" xmlns:w16sdtdh="http://schemas.microsoft.com/office/word/2020/wordml/sdtdatahash" xmlns:w16se="http://schemas.microsoft.com/office/word/2015/wordml/symex" xmlns:wpg="http://schemas.microsoft.com/office/word/2010/wordprocessingGroup" xmlns:wpi="http://schemas.microsoft.com/office/word/2010/wordprocessingInk" xmlns:wne="http://schemas.microsoft.com/office/word/2006/wordml" xmlns:wps="http://schemas.microsoft.com/office/word/2010/wordprocessingShape" mc:Ignorable="w14 w15 w16se w16cid w16 w16cex w16sdtdh wp14">
+  <w:p>
+    <w:pPr>
+      <w:pStyle w:val="Header"/>
+    </w:pPr>
+  </w:p>
+</w:hdr>
 </file>
 
 <file path=word/numbering.xml><?xml version="1.0" encoding="utf-8"?>
@@ -6589,7 +6953,7 @@
   <w:abstractNum w:abstractNumId="0" w15:restartNumberingAfterBreak="0">
     <w:nsid w:val="FFFFFF7C"/>
     <w:multiLevelType w:val="singleLevel"/>
-    <w:tmpl w:val="35B6E600"/>
+    <w:tmpl w:val="1E088CC6"/>
     <w:lvl w:ilvl="0">
       <w:start w:val="1"/>
       <w:numFmt w:val="decimal"/>
@@ -6606,7 +6970,7 @@
   <w:abstractNum w:abstractNumId="1" w15:restartNumberingAfterBreak="0">
     <w:nsid w:val="FFFFFF7D"/>
     <w:multiLevelType w:val="singleLevel"/>
-    <w:tmpl w:val="0FF466B2"/>
+    <w:tmpl w:val="0BFC0D00"/>
     <w:lvl w:ilvl="0">
       <w:start w:val="1"/>
       <w:numFmt w:val="decimal"/>
@@ -6623,7 +6987,7 @@
   <w:abstractNum w:abstractNumId="2" w15:restartNumberingAfterBreak="0">
     <w:nsid w:val="FFFFFF7E"/>
     <w:multiLevelType w:val="singleLevel"/>
-    <w:tmpl w:val="107A7680"/>
+    <w:tmpl w:val="0F9C331A"/>
     <w:lvl w:ilvl="0">
       <w:start w:val="1"/>
       <w:numFmt w:val="decimal"/>
@@ -6640,7 +7004,7 @@
   <w:abstractNum w:abstractNumId="3" w15:restartNumberingAfterBreak="0">
     <w:nsid w:val="FFFFFF7F"/>
     <w:multiLevelType w:val="singleLevel"/>
-    <w:tmpl w:val="6A96878A"/>
+    <w:tmpl w:val="E130894C"/>
     <w:lvl w:ilvl="0">
       <w:start w:val="1"/>
       <w:numFmt w:val="decimal"/>
@@ -6657,7 +7021,7 @@
   <w:abstractNum w:abstractNumId="4" w15:restartNumberingAfterBreak="0">
     <w:nsid w:val="FFFFFF80"/>
     <w:multiLevelType w:val="singleLevel"/>
-    <w:tmpl w:val="B7220A5C"/>
+    <w:tmpl w:val="F43A1C5C"/>
     <w:lvl w:ilvl="0">
       <w:start w:val="1"/>
       <w:numFmt w:val="bullet"/>
@@ -6677,7 +7041,7 @@
   <w:abstractNum w:abstractNumId="5" w15:restartNumberingAfterBreak="0">
     <w:nsid w:val="FFFFFF81"/>
     <w:multiLevelType w:val="singleLevel"/>
-    <w:tmpl w:val="E2E2A6E8"/>
+    <w:tmpl w:val="7AE63D6E"/>
     <w:lvl w:ilvl="0">
       <w:start w:val="1"/>
       <w:numFmt w:val="bullet"/>
@@ -6697,7 +7061,7 @@
   <w:abstractNum w:abstractNumId="6" w15:restartNumberingAfterBreak="0">
     <w:nsid w:val="FFFFFF82"/>
     <w:multiLevelType w:val="singleLevel"/>
-    <w:tmpl w:val="894240F8"/>
+    <w:tmpl w:val="304666BC"/>
     <w:lvl w:ilvl="0">
       <w:start w:val="1"/>
       <w:numFmt w:val="bullet"/>
@@ -6717,7 +7081,7 @@
   <w:abstractNum w:abstractNumId="7" w15:restartNumberingAfterBreak="0">
     <w:nsid w:val="FFFFFF83"/>
     <w:multiLevelType w:val="singleLevel"/>
-    <w:tmpl w:val="EC922392"/>
+    <w:tmpl w:val="90A0E034"/>
     <w:lvl w:ilvl="0">
       <w:start w:val="1"/>
       <w:numFmt w:val="bullet"/>
@@ -6737,7 +7101,7 @@
   <w:abstractNum w:abstractNumId="8" w15:restartNumberingAfterBreak="0">
     <w:nsid w:val="FFFFFF88"/>
     <w:multiLevelType w:val="singleLevel"/>
-    <w:tmpl w:val="5D284224"/>
+    <w:tmpl w:val="B0786D6A"/>
     <w:lvl w:ilvl="0">
       <w:start w:val="1"/>
       <w:numFmt w:val="decimal"/>
@@ -6754,7 +7118,7 @@
   <w:abstractNum w:abstractNumId="9" w15:restartNumberingAfterBreak="0">
     <w:nsid w:val="FFFFFF89"/>
     <w:multiLevelType w:val="singleLevel"/>
-    <w:tmpl w:val="F272993C"/>
+    <w:tmpl w:val="BED2EFD0"/>
     <w:lvl w:ilvl="0">
       <w:start w:val="1"/>
       <w:numFmt w:val="bullet"/>
@@ -8409,7 +8773,6 @@
   <w:style w:type="character" w:default="1" w:styleId="DefaultParagraphFont">
     <w:name w:val="Default Paragraph Font"/>
     <w:uiPriority w:val="1"/>
-    <w:semiHidden/>
     <w:unhideWhenUsed/>
   </w:style>
   <w:style w:type="table" w:default="1" w:styleId="TableNormal">
@@ -9211,7 +9574,7 @@
     <w:charset w:val="02"/>
     <w:family w:val="decorative"/>
     <w:pitch w:val="variable"/>
-    <w:sig w:usb0="00000000" w:usb1="10000000" w:usb2="00000000" w:usb3="00000000" w:csb0="80000000" w:csb1="00000000"/>
+    <w:sig w:usb0="00000003" w:usb1="10000000" w:usb2="00000000" w:usb3="00000000" w:csb0="80000001" w:csb1="00000000"/>
   </w:font>
   <w:font w:name="Times New Roman">
     <w:panose1 w:val="02020603050405020304"/>
@@ -9311,6 +9674,7 @@
     <w:rsid w:val="00967CB5"/>
     <w:rsid w:val="009A5073"/>
     <w:rsid w:val="00AE2CED"/>
+    <w:rsid w:val="00CF5CA7"/>
     <w:rsid w:val="00E17763"/>
   </w:rsids>
   <m:mathPr>

</xml_diff>